<commit_message>
Realiza análise complexidade assintótica e inclui no docx
</commit_message>
<xml_diff>
--- a/Respostas.docx
+++ b/Respostas.docx
@@ -44,15 +44,27 @@
           <w:lang w:eastAsia="pt-BR"/>
         </w:rPr>
       </w:pPr>
-      <w:r>
-        <w:rPr>
-          <w:rFonts w:ascii="Courier New" w:eastAsia="Times New Roman" w:hAnsi="Courier New" w:cs="Courier New"/>
-          <w:color w:val="597CC2"/>
-          <w:sz w:val="20"/>
-          <w:szCs w:val="20"/>
-          <w:lang w:eastAsia="pt-BR"/>
-        </w:rPr>
-        <w:t xml:space="preserve">int </w:t>
+      <w:proofErr w:type="spellStart"/>
+      <w:r>
+        <w:rPr>
+          <w:rFonts w:ascii="Courier New" w:eastAsia="Times New Roman" w:hAnsi="Courier New" w:cs="Courier New"/>
+          <w:color w:val="597CC2"/>
+          <w:sz w:val="20"/>
+          <w:szCs w:val="20"/>
+          <w:lang w:eastAsia="pt-BR"/>
+        </w:rPr>
+        <w:t>int</w:t>
+      </w:r>
+      <w:proofErr w:type="spellEnd"/>
+      <w:r>
+        <w:rPr>
+          <w:rFonts w:ascii="Courier New" w:eastAsia="Times New Roman" w:hAnsi="Courier New" w:cs="Courier New"/>
+          <w:color w:val="597CC2"/>
+          <w:sz w:val="20"/>
+          <w:szCs w:val="20"/>
+          <w:lang w:eastAsia="pt-BR"/>
+        </w:rPr>
+        <w:t xml:space="preserve"> </w:t>
       </w:r>
       <w:r>
         <w:rPr>
@@ -62,7 +74,18 @@
           <w:szCs w:val="20"/>
           <w:lang w:eastAsia="pt-BR"/>
         </w:rPr>
-        <w:t>fibonacci_01</w:t>
+        <w:t>fibonacci_</w:t>
+      </w:r>
+      <w:proofErr w:type="gramStart"/>
+      <w:r>
+        <w:rPr>
+          <w:rFonts w:ascii="Courier New" w:eastAsia="Times New Roman" w:hAnsi="Courier New" w:cs="Courier New"/>
+          <w:color w:val="B5B6E3"/>
+          <w:sz w:val="20"/>
+          <w:szCs w:val="20"/>
+          <w:lang w:eastAsia="pt-BR"/>
+        </w:rPr>
+        <w:t>01</w:t>
       </w:r>
       <w:r>
         <w:rPr>
@@ -74,6 +97,8 @@
         </w:rPr>
         <w:t>::</w:t>
       </w:r>
+      <w:proofErr w:type="spellStart"/>
+      <w:proofErr w:type="gramEnd"/>
       <w:r>
         <w:rPr>
           <w:rFonts w:ascii="Courier New" w:eastAsia="Times New Roman" w:hAnsi="Courier New" w:cs="Courier New"/>
@@ -84,6 +109,7 @@
         </w:rPr>
         <w:t>fib</w:t>
       </w:r>
+      <w:proofErr w:type="spellEnd"/>
       <w:r>
         <w:rPr>
           <w:rFonts w:ascii="Courier New" w:eastAsia="Times New Roman" w:hAnsi="Courier New" w:cs="Courier New"/>
@@ -94,15 +120,27 @@
         </w:rPr>
         <w:t>(</w:t>
       </w:r>
-      <w:r>
-        <w:rPr>
-          <w:rFonts w:ascii="Courier New" w:eastAsia="Times New Roman" w:hAnsi="Courier New" w:cs="Courier New"/>
-          <w:color w:val="597CC2"/>
-          <w:sz w:val="20"/>
-          <w:szCs w:val="20"/>
-          <w:lang w:eastAsia="pt-BR"/>
-        </w:rPr>
-        <w:t xml:space="preserve">int </w:t>
+      <w:proofErr w:type="spellStart"/>
+      <w:r>
+        <w:rPr>
+          <w:rFonts w:ascii="Courier New" w:eastAsia="Times New Roman" w:hAnsi="Courier New" w:cs="Courier New"/>
+          <w:color w:val="597CC2"/>
+          <w:sz w:val="20"/>
+          <w:szCs w:val="20"/>
+          <w:lang w:eastAsia="pt-BR"/>
+        </w:rPr>
+        <w:t>int</w:t>
+      </w:r>
+      <w:proofErr w:type="spellEnd"/>
+      <w:r>
+        <w:rPr>
+          <w:rFonts w:ascii="Courier New" w:eastAsia="Times New Roman" w:hAnsi="Courier New" w:cs="Courier New"/>
+          <w:color w:val="597CC2"/>
+          <w:sz w:val="20"/>
+          <w:szCs w:val="20"/>
+          <w:lang w:eastAsia="pt-BR"/>
+        </w:rPr>
+        <w:t xml:space="preserve"> </w:t>
       </w:r>
       <w:r>
         <w:rPr>
@@ -165,7 +203,29 @@
           <w:lang w:eastAsia="pt-BR"/>
         </w:rPr>
         <w:br/>
-        <w:t xml:space="preserve">     * uma busca em profundidade. Quando a codição n&lt;=1 é satisfeita, a função chamada dentro do último</w:t>
+        <w:t xml:space="preserve">     * uma busca em profundidade. Quando a </w:t>
+      </w:r>
+      <w:proofErr w:type="spellStart"/>
+      <w:r>
+        <w:rPr>
+          <w:rFonts w:ascii="Courier New" w:eastAsia="Times New Roman" w:hAnsi="Courier New" w:cs="Courier New"/>
+          <w:color w:val="7A7A7A"/>
+          <w:sz w:val="20"/>
+          <w:szCs w:val="20"/>
+          <w:lang w:eastAsia="pt-BR"/>
+        </w:rPr>
+        <w:t>codição</w:t>
+      </w:r>
+      <w:proofErr w:type="spellEnd"/>
+      <w:r>
+        <w:rPr>
+          <w:rFonts w:ascii="Courier New" w:eastAsia="Times New Roman" w:hAnsi="Courier New" w:cs="Courier New"/>
+          <w:color w:val="7A7A7A"/>
+          <w:sz w:val="20"/>
+          <w:szCs w:val="20"/>
+          <w:lang w:eastAsia="pt-BR"/>
+        </w:rPr>
+        <w:t xml:space="preserve"> n&lt;=1 é satisfeita, a função chamada dentro do último</w:t>
       </w:r>
       <w:r>
         <w:rPr>
@@ -187,7 +247,95 @@
           <w:lang w:eastAsia="pt-BR"/>
         </w:rPr>
         <w:br/>
-        <w:t xml:space="preserve">     * a soma fib(n-1) + fib(n-2). o Valor final retornado é o n-ésimo termo da sequência de fibonacci.</w:t>
+        <w:t xml:space="preserve">     * a soma </w:t>
+      </w:r>
+      <w:proofErr w:type="spellStart"/>
+      <w:r>
+        <w:rPr>
+          <w:rFonts w:ascii="Courier New" w:eastAsia="Times New Roman" w:hAnsi="Courier New" w:cs="Courier New"/>
+          <w:color w:val="7A7A7A"/>
+          <w:sz w:val="20"/>
+          <w:szCs w:val="20"/>
+          <w:lang w:eastAsia="pt-BR"/>
+        </w:rPr>
+        <w:t>fib</w:t>
+      </w:r>
+      <w:proofErr w:type="spellEnd"/>
+      <w:r>
+        <w:rPr>
+          <w:rFonts w:ascii="Courier New" w:eastAsia="Times New Roman" w:hAnsi="Courier New" w:cs="Courier New"/>
+          <w:color w:val="7A7A7A"/>
+          <w:sz w:val="20"/>
+          <w:szCs w:val="20"/>
+          <w:lang w:eastAsia="pt-BR"/>
+        </w:rPr>
+        <w:t xml:space="preserve">(n-1) + </w:t>
+      </w:r>
+      <w:proofErr w:type="spellStart"/>
+      <w:r>
+        <w:rPr>
+          <w:rFonts w:ascii="Courier New" w:eastAsia="Times New Roman" w:hAnsi="Courier New" w:cs="Courier New"/>
+          <w:color w:val="7A7A7A"/>
+          <w:sz w:val="20"/>
+          <w:szCs w:val="20"/>
+          <w:lang w:eastAsia="pt-BR"/>
+        </w:rPr>
+        <w:t>fib</w:t>
+      </w:r>
+      <w:proofErr w:type="spellEnd"/>
+      <w:r>
+        <w:rPr>
+          <w:rFonts w:ascii="Courier New" w:eastAsia="Times New Roman" w:hAnsi="Courier New" w:cs="Courier New"/>
+          <w:color w:val="7A7A7A"/>
+          <w:sz w:val="20"/>
+          <w:szCs w:val="20"/>
+          <w:lang w:eastAsia="pt-BR"/>
+        </w:rPr>
+        <w:t xml:space="preserve">(n-2). o Valor final retornado é o </w:t>
+      </w:r>
+      <w:proofErr w:type="spellStart"/>
+      <w:r>
+        <w:rPr>
+          <w:rFonts w:ascii="Courier New" w:eastAsia="Times New Roman" w:hAnsi="Courier New" w:cs="Courier New"/>
+          <w:color w:val="7A7A7A"/>
+          <w:sz w:val="20"/>
+          <w:szCs w:val="20"/>
+          <w:lang w:eastAsia="pt-BR"/>
+        </w:rPr>
+        <w:t>n-ésimo</w:t>
+      </w:r>
+      <w:proofErr w:type="spellEnd"/>
+      <w:r>
+        <w:rPr>
+          <w:rFonts w:ascii="Courier New" w:eastAsia="Times New Roman" w:hAnsi="Courier New" w:cs="Courier New"/>
+          <w:color w:val="7A7A7A"/>
+          <w:sz w:val="20"/>
+          <w:szCs w:val="20"/>
+          <w:lang w:eastAsia="pt-BR"/>
+        </w:rPr>
+        <w:t xml:space="preserve"> termo da sequência de </w:t>
+      </w:r>
+      <w:proofErr w:type="spellStart"/>
+      <w:r>
+        <w:rPr>
+          <w:rFonts w:ascii="Courier New" w:eastAsia="Times New Roman" w:hAnsi="Courier New" w:cs="Courier New"/>
+          <w:color w:val="7A7A7A"/>
+          <w:sz w:val="20"/>
+          <w:szCs w:val="20"/>
+          <w:lang w:eastAsia="pt-BR"/>
+        </w:rPr>
+        <w:t>fibonacci</w:t>
+      </w:r>
+      <w:proofErr w:type="spellEnd"/>
+      <w:r>
+        <w:rPr>
+          <w:rFonts w:ascii="Courier New" w:eastAsia="Times New Roman" w:hAnsi="Courier New" w:cs="Courier New"/>
+          <w:color w:val="7A7A7A"/>
+          <w:sz w:val="20"/>
+          <w:szCs w:val="20"/>
+          <w:lang w:eastAsia="pt-BR"/>
+        </w:rPr>
+        <w:t>.</w:t>
       </w:r>
       <w:r>
         <w:rPr>
@@ -211,15 +359,27 @@
         <w:br/>
         <w:t xml:space="preserve">    </w:t>
       </w:r>
-      <w:r>
-        <w:rPr>
-          <w:rFonts w:ascii="Courier New" w:eastAsia="Times New Roman" w:hAnsi="Courier New" w:cs="Courier New"/>
-          <w:color w:val="597CC2"/>
-          <w:sz w:val="20"/>
-          <w:szCs w:val="20"/>
-          <w:lang w:eastAsia="pt-BR"/>
-        </w:rPr>
-        <w:t xml:space="preserve">if </w:t>
+      <w:proofErr w:type="spellStart"/>
+      <w:r>
+        <w:rPr>
+          <w:rFonts w:ascii="Courier New" w:eastAsia="Times New Roman" w:hAnsi="Courier New" w:cs="Courier New"/>
+          <w:color w:val="597CC2"/>
+          <w:sz w:val="20"/>
+          <w:szCs w:val="20"/>
+          <w:lang w:eastAsia="pt-BR"/>
+        </w:rPr>
+        <w:t>if</w:t>
+      </w:r>
+      <w:proofErr w:type="spellEnd"/>
+      <w:r>
+        <w:rPr>
+          <w:rFonts w:ascii="Courier New" w:eastAsia="Times New Roman" w:hAnsi="Courier New" w:cs="Courier New"/>
+          <w:color w:val="597CC2"/>
+          <w:sz w:val="20"/>
+          <w:szCs w:val="20"/>
+          <w:lang w:eastAsia="pt-BR"/>
+        </w:rPr>
+        <w:t xml:space="preserve"> </w:t>
       </w:r>
       <w:r>
         <w:rPr>
@@ -282,15 +442,27 @@
         <w:br/>
         <w:t xml:space="preserve">        </w:t>
       </w:r>
-      <w:r>
-        <w:rPr>
-          <w:rFonts w:ascii="Courier New" w:eastAsia="Times New Roman" w:hAnsi="Courier New" w:cs="Courier New"/>
-          <w:color w:val="597CC2"/>
-          <w:sz w:val="20"/>
-          <w:szCs w:val="20"/>
-          <w:lang w:eastAsia="pt-BR"/>
-        </w:rPr>
-        <w:t xml:space="preserve">return </w:t>
+      <w:proofErr w:type="spellStart"/>
+      <w:r>
+        <w:rPr>
+          <w:rFonts w:ascii="Courier New" w:eastAsia="Times New Roman" w:hAnsi="Courier New" w:cs="Courier New"/>
+          <w:color w:val="597CC2"/>
+          <w:sz w:val="20"/>
+          <w:szCs w:val="20"/>
+          <w:lang w:eastAsia="pt-BR"/>
+        </w:rPr>
+        <w:t>return</w:t>
+      </w:r>
+      <w:proofErr w:type="spellEnd"/>
+      <w:r>
+        <w:rPr>
+          <w:rFonts w:ascii="Courier New" w:eastAsia="Times New Roman" w:hAnsi="Courier New" w:cs="Courier New"/>
+          <w:color w:val="597CC2"/>
+          <w:sz w:val="20"/>
+          <w:szCs w:val="20"/>
+          <w:lang w:eastAsia="pt-BR"/>
+        </w:rPr>
+        <w:t xml:space="preserve"> </w:t>
       </w:r>
       <w:r>
         <w:rPr>
@@ -344,25 +516,49 @@
         <w:br/>
         <w:t xml:space="preserve">    </w:t>
       </w:r>
-      <w:r>
-        <w:rPr>
-          <w:rFonts w:ascii="Courier New" w:eastAsia="Times New Roman" w:hAnsi="Courier New" w:cs="Courier New"/>
-          <w:color w:val="597CC2"/>
-          <w:sz w:val="20"/>
-          <w:szCs w:val="20"/>
-          <w:lang w:eastAsia="pt-BR"/>
-        </w:rPr>
-        <w:t xml:space="preserve">return </w:t>
-      </w:r>
-      <w:r>
-        <w:rPr>
-          <w:rFonts w:ascii="Courier New" w:eastAsia="Times New Roman" w:hAnsi="Courier New" w:cs="Courier New"/>
-          <w:color w:val="AEB5BD"/>
-          <w:sz w:val="20"/>
-          <w:szCs w:val="20"/>
-          <w:lang w:eastAsia="pt-BR"/>
-        </w:rPr>
-        <w:t>fib(</w:t>
+      <w:proofErr w:type="spellStart"/>
+      <w:r>
+        <w:rPr>
+          <w:rFonts w:ascii="Courier New" w:eastAsia="Times New Roman" w:hAnsi="Courier New" w:cs="Courier New"/>
+          <w:color w:val="597CC2"/>
+          <w:sz w:val="20"/>
+          <w:szCs w:val="20"/>
+          <w:lang w:eastAsia="pt-BR"/>
+        </w:rPr>
+        <w:t>return</w:t>
+      </w:r>
+      <w:proofErr w:type="spellEnd"/>
+      <w:r>
+        <w:rPr>
+          <w:rFonts w:ascii="Courier New" w:eastAsia="Times New Roman" w:hAnsi="Courier New" w:cs="Courier New"/>
+          <w:color w:val="597CC2"/>
+          <w:sz w:val="20"/>
+          <w:szCs w:val="20"/>
+          <w:lang w:eastAsia="pt-BR"/>
+        </w:rPr>
+        <w:t xml:space="preserve"> </w:t>
+      </w:r>
+      <w:proofErr w:type="spellStart"/>
+      <w:r>
+        <w:rPr>
+          <w:rFonts w:ascii="Courier New" w:eastAsia="Times New Roman" w:hAnsi="Courier New" w:cs="Courier New"/>
+          <w:color w:val="AEB5BD"/>
+          <w:sz w:val="20"/>
+          <w:szCs w:val="20"/>
+          <w:lang w:eastAsia="pt-BR"/>
+        </w:rPr>
+        <w:t>fib</w:t>
+      </w:r>
+      <w:proofErr w:type="spellEnd"/>
+      <w:r>
+        <w:rPr>
+          <w:rFonts w:ascii="Courier New" w:eastAsia="Times New Roman" w:hAnsi="Courier New" w:cs="Courier New"/>
+          <w:color w:val="AEB5BD"/>
+          <w:sz w:val="20"/>
+          <w:szCs w:val="20"/>
+          <w:lang w:eastAsia="pt-BR"/>
+        </w:rPr>
+        <w:t>(</w:t>
       </w:r>
       <w:r>
         <w:rPr>
@@ -402,7 +598,29 @@
           <w:szCs w:val="20"/>
           <w:lang w:eastAsia="pt-BR"/>
         </w:rPr>
-        <w:t>) + fib(</w:t>
+        <w:t xml:space="preserve">) + </w:t>
+      </w:r>
+      <w:proofErr w:type="spellStart"/>
+      <w:r>
+        <w:rPr>
+          <w:rFonts w:ascii="Courier New" w:eastAsia="Times New Roman" w:hAnsi="Courier New" w:cs="Courier New"/>
+          <w:color w:val="AEB5BD"/>
+          <w:sz w:val="20"/>
+          <w:szCs w:val="20"/>
+          <w:lang w:eastAsia="pt-BR"/>
+        </w:rPr>
+        <w:t>fib</w:t>
+      </w:r>
+      <w:proofErr w:type="spellEnd"/>
+      <w:r>
+        <w:rPr>
+          <w:rFonts w:ascii="Courier New" w:eastAsia="Times New Roman" w:hAnsi="Courier New" w:cs="Courier New"/>
+          <w:color w:val="AEB5BD"/>
+          <w:sz w:val="20"/>
+          <w:szCs w:val="20"/>
+          <w:lang w:eastAsia="pt-BR"/>
+        </w:rPr>
+        <w:t>(</w:t>
       </w:r>
       <w:r>
         <w:rPr>
@@ -484,15 +702,27 @@
         </w:rPr>
         <w:br/>
       </w:r>
-      <w:r>
-        <w:rPr>
-          <w:rFonts w:ascii="Courier New" w:eastAsia="Times New Roman" w:hAnsi="Courier New" w:cs="Courier New"/>
-          <w:color w:val="597CC2"/>
-          <w:sz w:val="20"/>
-          <w:szCs w:val="20"/>
-          <w:lang w:eastAsia="pt-BR"/>
-        </w:rPr>
-        <w:t xml:space="preserve">int </w:t>
+      <w:proofErr w:type="spellStart"/>
+      <w:r>
+        <w:rPr>
+          <w:rFonts w:ascii="Courier New" w:eastAsia="Times New Roman" w:hAnsi="Courier New" w:cs="Courier New"/>
+          <w:color w:val="597CC2"/>
+          <w:sz w:val="20"/>
+          <w:szCs w:val="20"/>
+          <w:lang w:eastAsia="pt-BR"/>
+        </w:rPr>
+        <w:t>int</w:t>
+      </w:r>
+      <w:proofErr w:type="spellEnd"/>
+      <w:r>
+        <w:rPr>
+          <w:rFonts w:ascii="Courier New" w:eastAsia="Times New Roman" w:hAnsi="Courier New" w:cs="Courier New"/>
+          <w:color w:val="597CC2"/>
+          <w:sz w:val="20"/>
+          <w:szCs w:val="20"/>
+          <w:lang w:eastAsia="pt-BR"/>
+        </w:rPr>
+        <w:t xml:space="preserve"> </w:t>
       </w:r>
       <w:r>
         <w:rPr>
@@ -514,6 +744,7 @@
         </w:rPr>
         <w:t>::</w:t>
       </w:r>
+      <w:proofErr w:type="spellStart"/>
       <w:r>
         <w:rPr>
           <w:rFonts w:ascii="Courier New" w:eastAsia="Times New Roman" w:hAnsi="Courier New" w:cs="Courier New"/>
@@ -524,6 +755,7 @@
         </w:rPr>
         <w:t>fib</w:t>
       </w:r>
+      <w:proofErr w:type="spellEnd"/>
       <w:r>
         <w:rPr>
           <w:rFonts w:ascii="Courier New" w:eastAsia="Times New Roman" w:hAnsi="Courier New" w:cs="Courier New"/>
@@ -534,15 +766,27 @@
         </w:rPr>
         <w:t>(</w:t>
       </w:r>
-      <w:r>
-        <w:rPr>
-          <w:rFonts w:ascii="Courier New" w:eastAsia="Times New Roman" w:hAnsi="Courier New" w:cs="Courier New"/>
-          <w:color w:val="597CC2"/>
-          <w:sz w:val="20"/>
-          <w:szCs w:val="20"/>
-          <w:lang w:eastAsia="pt-BR"/>
-        </w:rPr>
-        <w:t xml:space="preserve">int </w:t>
+      <w:proofErr w:type="spellStart"/>
+      <w:r>
+        <w:rPr>
+          <w:rFonts w:ascii="Courier New" w:eastAsia="Times New Roman" w:hAnsi="Courier New" w:cs="Courier New"/>
+          <w:color w:val="597CC2"/>
+          <w:sz w:val="20"/>
+          <w:szCs w:val="20"/>
+          <w:lang w:eastAsia="pt-BR"/>
+        </w:rPr>
+        <w:t>int</w:t>
+      </w:r>
+      <w:proofErr w:type="spellEnd"/>
+      <w:r>
+        <w:rPr>
+          <w:rFonts w:ascii="Courier New" w:eastAsia="Times New Roman" w:hAnsi="Courier New" w:cs="Courier New"/>
+          <w:color w:val="597CC2"/>
+          <w:sz w:val="20"/>
+          <w:szCs w:val="20"/>
+          <w:lang w:eastAsia="pt-BR"/>
+        </w:rPr>
+        <w:t xml:space="preserve"> </w:t>
       </w:r>
       <w:r>
         <w:rPr>
@@ -583,7 +827,51 @@
           <w:szCs w:val="20"/>
           <w:lang w:eastAsia="pt-BR"/>
         </w:rPr>
-        <w:t>//int f[] = new int[n+2]; declaração original incorreta</w:t>
+        <w:t>//</w:t>
+      </w:r>
+      <w:proofErr w:type="spellStart"/>
+      <w:r>
+        <w:rPr>
+          <w:rFonts w:ascii="Courier New" w:eastAsia="Times New Roman" w:hAnsi="Courier New" w:cs="Courier New"/>
+          <w:color w:val="7A7A7A"/>
+          <w:sz w:val="20"/>
+          <w:szCs w:val="20"/>
+          <w:lang w:eastAsia="pt-BR"/>
+        </w:rPr>
+        <w:t>int</w:t>
+      </w:r>
+      <w:proofErr w:type="spellEnd"/>
+      <w:r>
+        <w:rPr>
+          <w:rFonts w:ascii="Courier New" w:eastAsia="Times New Roman" w:hAnsi="Courier New" w:cs="Courier New"/>
+          <w:color w:val="7A7A7A"/>
+          <w:sz w:val="20"/>
+          <w:szCs w:val="20"/>
+          <w:lang w:eastAsia="pt-BR"/>
+        </w:rPr>
+        <w:t xml:space="preserve"> f[] = new </w:t>
+      </w:r>
+      <w:proofErr w:type="spellStart"/>
+      <w:r>
+        <w:rPr>
+          <w:rFonts w:ascii="Courier New" w:eastAsia="Times New Roman" w:hAnsi="Courier New" w:cs="Courier New"/>
+          <w:color w:val="7A7A7A"/>
+          <w:sz w:val="20"/>
+          <w:szCs w:val="20"/>
+          <w:lang w:eastAsia="pt-BR"/>
+        </w:rPr>
+        <w:t>int</w:t>
+      </w:r>
+      <w:proofErr w:type="spellEnd"/>
+      <w:r>
+        <w:rPr>
+          <w:rFonts w:ascii="Courier New" w:eastAsia="Times New Roman" w:hAnsi="Courier New" w:cs="Courier New"/>
+          <w:color w:val="7A7A7A"/>
+          <w:sz w:val="20"/>
+          <w:szCs w:val="20"/>
+          <w:lang w:eastAsia="pt-BR"/>
+        </w:rPr>
+        <w:t>[n+2]; declaração original incorreta</w:t>
       </w:r>
       <w:r>
         <w:rPr>
@@ -605,7 +893,73 @@
           <w:lang w:eastAsia="pt-BR"/>
         </w:rPr>
         <w:br/>
-        <w:t xml:space="preserve">     * Nesse caso, primero são gerados todos os valores da sequência de fibonacci até o n-ésimo item,</w:t>
+        <w:t xml:space="preserve">     * Nesse caso, </w:t>
+      </w:r>
+      <w:proofErr w:type="spellStart"/>
+      <w:r>
+        <w:rPr>
+          <w:rFonts w:ascii="Courier New" w:eastAsia="Times New Roman" w:hAnsi="Courier New" w:cs="Courier New"/>
+          <w:color w:val="7A7A7A"/>
+          <w:sz w:val="20"/>
+          <w:szCs w:val="20"/>
+          <w:lang w:eastAsia="pt-BR"/>
+        </w:rPr>
+        <w:t>primero</w:t>
+      </w:r>
+      <w:proofErr w:type="spellEnd"/>
+      <w:r>
+        <w:rPr>
+          <w:rFonts w:ascii="Courier New" w:eastAsia="Times New Roman" w:hAnsi="Courier New" w:cs="Courier New"/>
+          <w:color w:val="7A7A7A"/>
+          <w:sz w:val="20"/>
+          <w:szCs w:val="20"/>
+          <w:lang w:eastAsia="pt-BR"/>
+        </w:rPr>
+        <w:t xml:space="preserve"> são gerados todos os valores da sequência de </w:t>
+      </w:r>
+      <w:proofErr w:type="spellStart"/>
+      <w:r>
+        <w:rPr>
+          <w:rFonts w:ascii="Courier New" w:eastAsia="Times New Roman" w:hAnsi="Courier New" w:cs="Courier New"/>
+          <w:color w:val="7A7A7A"/>
+          <w:sz w:val="20"/>
+          <w:szCs w:val="20"/>
+          <w:lang w:eastAsia="pt-BR"/>
+        </w:rPr>
+        <w:t>fibonacci</w:t>
+      </w:r>
+      <w:proofErr w:type="spellEnd"/>
+      <w:r>
+        <w:rPr>
+          <w:rFonts w:ascii="Courier New" w:eastAsia="Times New Roman" w:hAnsi="Courier New" w:cs="Courier New"/>
+          <w:color w:val="7A7A7A"/>
+          <w:sz w:val="20"/>
+          <w:szCs w:val="20"/>
+          <w:lang w:eastAsia="pt-BR"/>
+        </w:rPr>
+        <w:t xml:space="preserve"> até o </w:t>
+      </w:r>
+      <w:proofErr w:type="spellStart"/>
+      <w:r>
+        <w:rPr>
+          <w:rFonts w:ascii="Courier New" w:eastAsia="Times New Roman" w:hAnsi="Courier New" w:cs="Courier New"/>
+          <w:color w:val="7A7A7A"/>
+          <w:sz w:val="20"/>
+          <w:szCs w:val="20"/>
+          <w:lang w:eastAsia="pt-BR"/>
+        </w:rPr>
+        <w:t>n-ésimo</w:t>
+      </w:r>
+      <w:proofErr w:type="spellEnd"/>
+      <w:r>
+        <w:rPr>
+          <w:rFonts w:ascii="Courier New" w:eastAsia="Times New Roman" w:hAnsi="Courier New" w:cs="Courier New"/>
+          <w:color w:val="7A7A7A"/>
+          <w:sz w:val="20"/>
+          <w:szCs w:val="20"/>
+          <w:lang w:eastAsia="pt-BR"/>
+        </w:rPr>
+        <w:t xml:space="preserve"> item,</w:t>
       </w:r>
       <w:r>
         <w:rPr>
@@ -640,15 +994,27 @@
         <w:br/>
         <w:t xml:space="preserve">    </w:t>
       </w:r>
-      <w:r>
-        <w:rPr>
-          <w:rFonts w:ascii="Courier New" w:eastAsia="Times New Roman" w:hAnsi="Courier New" w:cs="Courier New"/>
-          <w:color w:val="597CC2"/>
-          <w:sz w:val="20"/>
-          <w:szCs w:val="20"/>
-          <w:lang w:eastAsia="pt-BR"/>
-        </w:rPr>
-        <w:t xml:space="preserve">int </w:t>
+      <w:proofErr w:type="spellStart"/>
+      <w:r>
+        <w:rPr>
+          <w:rFonts w:ascii="Courier New" w:eastAsia="Times New Roman" w:hAnsi="Courier New" w:cs="Courier New"/>
+          <w:color w:val="597CC2"/>
+          <w:sz w:val="20"/>
+          <w:szCs w:val="20"/>
+          <w:lang w:eastAsia="pt-BR"/>
+        </w:rPr>
+        <w:t>int</w:t>
+      </w:r>
+      <w:proofErr w:type="spellEnd"/>
+      <w:r>
+        <w:rPr>
+          <w:rFonts w:ascii="Courier New" w:eastAsia="Times New Roman" w:hAnsi="Courier New" w:cs="Courier New"/>
+          <w:color w:val="597CC2"/>
+          <w:sz w:val="20"/>
+          <w:szCs w:val="20"/>
+          <w:lang w:eastAsia="pt-BR"/>
+        </w:rPr>
+        <w:t xml:space="preserve"> </w:t>
       </w:r>
       <w:r>
         <w:rPr>
@@ -688,8 +1054,20 @@
           <w:szCs w:val="20"/>
           <w:lang w:eastAsia="pt-BR"/>
         </w:rPr>
-        <w:t>new int</w:t>
-      </w:r>
+        <w:t xml:space="preserve">new </w:t>
+      </w:r>
+      <w:proofErr w:type="spellStart"/>
+      <w:r>
+        <w:rPr>
+          <w:rFonts w:ascii="Courier New" w:eastAsia="Times New Roman" w:hAnsi="Courier New" w:cs="Courier New"/>
+          <w:color w:val="597CC2"/>
+          <w:sz w:val="20"/>
+          <w:szCs w:val="20"/>
+          <w:lang w:eastAsia="pt-BR"/>
+        </w:rPr>
+        <w:t>int</w:t>
+      </w:r>
+      <w:proofErr w:type="spellEnd"/>
       <w:r>
         <w:rPr>
           <w:rFonts w:ascii="Courier New" w:eastAsia="Times New Roman" w:hAnsi="Courier New" w:cs="Courier New"/>
@@ -759,7 +1137,29 @@
           <w:lang w:eastAsia="pt-BR"/>
         </w:rPr>
         <w:br/>
-        <w:t xml:space="preserve">    int </w:t>
+        <w:t xml:space="preserve">    </w:t>
+      </w:r>
+      <w:proofErr w:type="spellStart"/>
+      <w:r>
+        <w:rPr>
+          <w:rFonts w:ascii="Courier New" w:eastAsia="Times New Roman" w:hAnsi="Courier New" w:cs="Courier New"/>
+          <w:color w:val="597CC2"/>
+          <w:sz w:val="20"/>
+          <w:szCs w:val="20"/>
+          <w:lang w:eastAsia="pt-BR"/>
+        </w:rPr>
+        <w:t>int</w:t>
+      </w:r>
+      <w:proofErr w:type="spellEnd"/>
+      <w:r>
+        <w:rPr>
+          <w:rFonts w:ascii="Courier New" w:eastAsia="Times New Roman" w:hAnsi="Courier New" w:cs="Courier New"/>
+          <w:color w:val="597CC2"/>
+          <w:sz w:val="20"/>
+          <w:szCs w:val="20"/>
+          <w:lang w:eastAsia="pt-BR"/>
+        </w:rPr>
+        <w:t xml:space="preserve"> </w:t>
       </w:r>
       <w:r>
         <w:rPr>
@@ -1034,6 +1434,7 @@
         </w:rPr>
         <w:t>&lt;=</w:t>
       </w:r>
+      <w:proofErr w:type="spellStart"/>
       <w:r>
         <w:rPr>
           <w:rFonts w:ascii="Courier New" w:eastAsia="Times New Roman" w:hAnsi="Courier New" w:cs="Courier New"/>
@@ -1064,6 +1465,7 @@
         </w:rPr>
         <w:t>i</w:t>
       </w:r>
+      <w:proofErr w:type="spellEnd"/>
       <w:r>
         <w:rPr>
           <w:rFonts w:ascii="Courier New" w:eastAsia="Times New Roman" w:hAnsi="Courier New" w:cs="Courier New"/>
@@ -1263,8 +1665,20 @@
           <w:szCs w:val="20"/>
           <w:lang w:eastAsia="pt-BR"/>
         </w:rPr>
-        <w:t>// com os primeiros termos inicializados, os demais são gerados até o n-ésimo</w:t>
-      </w:r>
+        <w:t xml:space="preserve">// com os primeiros termos inicializados, os demais são gerados até o </w:t>
+      </w:r>
+      <w:proofErr w:type="spellStart"/>
+      <w:r>
+        <w:rPr>
+          <w:rFonts w:ascii="Courier New" w:eastAsia="Times New Roman" w:hAnsi="Courier New" w:cs="Courier New"/>
+          <w:color w:val="7A7A7A"/>
+          <w:sz w:val="20"/>
+          <w:szCs w:val="20"/>
+          <w:lang w:eastAsia="pt-BR"/>
+        </w:rPr>
+        <w:t>n-ésimo</w:t>
+      </w:r>
+      <w:proofErr w:type="spellEnd"/>
       <w:r>
         <w:rPr>
           <w:rFonts w:ascii="Courier New" w:eastAsia="Times New Roman" w:hAnsi="Courier New" w:cs="Courier New"/>
@@ -1297,15 +1711,27 @@
         <w:br/>
         <w:t xml:space="preserve">    </w:t>
       </w:r>
-      <w:r>
-        <w:rPr>
-          <w:rFonts w:ascii="Courier New" w:eastAsia="Times New Roman" w:hAnsi="Courier New" w:cs="Courier New"/>
-          <w:color w:val="597CC2"/>
-          <w:sz w:val="20"/>
-          <w:szCs w:val="20"/>
-          <w:lang w:eastAsia="pt-BR"/>
-        </w:rPr>
-        <w:t xml:space="preserve">return </w:t>
+      <w:proofErr w:type="spellStart"/>
+      <w:r>
+        <w:rPr>
+          <w:rFonts w:ascii="Courier New" w:eastAsia="Times New Roman" w:hAnsi="Courier New" w:cs="Courier New"/>
+          <w:color w:val="597CC2"/>
+          <w:sz w:val="20"/>
+          <w:szCs w:val="20"/>
+          <w:lang w:eastAsia="pt-BR"/>
+        </w:rPr>
+        <w:t>return</w:t>
+      </w:r>
+      <w:proofErr w:type="spellEnd"/>
+      <w:r>
+        <w:rPr>
+          <w:rFonts w:ascii="Courier New" w:eastAsia="Times New Roman" w:hAnsi="Courier New" w:cs="Courier New"/>
+          <w:color w:val="597CC2"/>
+          <w:sz w:val="20"/>
+          <w:szCs w:val="20"/>
+          <w:lang w:eastAsia="pt-BR"/>
+        </w:rPr>
+        <w:t xml:space="preserve"> </w:t>
       </w:r>
       <w:r>
         <w:rPr>
@@ -1375,7 +1801,2542 @@
           <w:szCs w:val="20"/>
           <w:lang w:eastAsia="pt-BR"/>
         </w:rPr>
-        <w:t>//retorna o n-ésimo termo</w:t>
+        <w:t xml:space="preserve">//retorna o </w:t>
+      </w:r>
+      <w:proofErr w:type="spellStart"/>
+      <w:r>
+        <w:rPr>
+          <w:rFonts w:ascii="Courier New" w:eastAsia="Times New Roman" w:hAnsi="Courier New" w:cs="Courier New"/>
+          <w:color w:val="7A7A7A"/>
+          <w:sz w:val="20"/>
+          <w:szCs w:val="20"/>
+          <w:lang w:eastAsia="pt-BR"/>
+        </w:rPr>
+        <w:t>n-ésimo</w:t>
+      </w:r>
+      <w:proofErr w:type="spellEnd"/>
+      <w:r>
+        <w:rPr>
+          <w:rFonts w:ascii="Courier New" w:eastAsia="Times New Roman" w:hAnsi="Courier New" w:cs="Courier New"/>
+          <w:color w:val="7A7A7A"/>
+          <w:sz w:val="20"/>
+          <w:szCs w:val="20"/>
+          <w:lang w:eastAsia="pt-BR"/>
+        </w:rPr>
+        <w:t xml:space="preserve"> termo</w:t>
+      </w:r>
+    </w:p>
+    <w:p/>
+    <w:p/>
+    <w:p/>
+    <w:p/>
+    <w:p/>
+    <w:p/>
+    <w:p/>
+    <w:p/>
+    <w:p/>
+    <w:p/>
+    <w:p/>
+    <w:p/>
+    <w:p/>
+    <w:p>
+      <w:pPr>
+        <w:pStyle w:val="PargrafodaLista"/>
+        <w:numPr>
+          <w:ilvl w:val="0"/>
+          <w:numId w:val="1"/>
+        </w:numPr>
+      </w:pPr>
+      <w:r>
+        <w:lastRenderedPageBreak/>
+        <w:t xml:space="preserve">Função que retorna </w:t>
+      </w:r>
+      <w:proofErr w:type="spellStart"/>
+      <w:r>
+        <w:t>string</w:t>
+      </w:r>
+      <w:proofErr w:type="spellEnd"/>
+      <w:r>
+        <w:t xml:space="preserve"> sem caracteres duplicados e estimativa da complexidade assintótica</w:t>
+      </w:r>
+    </w:p>
+    <w:p>
+      <w:pPr>
+        <w:shd w:val="clear" w:color="auto" w:fill="2B2B2B"/>
+        <w:tabs>
+          <w:tab w:val="left" w:pos="916"/>
+          <w:tab w:val="left" w:pos="1832"/>
+          <w:tab w:val="left" w:pos="2748"/>
+          <w:tab w:val="left" w:pos="3664"/>
+          <w:tab w:val="left" w:pos="4580"/>
+          <w:tab w:val="left" w:pos="5496"/>
+          <w:tab w:val="left" w:pos="6412"/>
+          <w:tab w:val="left" w:pos="7328"/>
+          <w:tab w:val="left" w:pos="8244"/>
+          <w:tab w:val="left" w:pos="9160"/>
+          <w:tab w:val="left" w:pos="10076"/>
+          <w:tab w:val="left" w:pos="10992"/>
+          <w:tab w:val="left" w:pos="11908"/>
+          <w:tab w:val="left" w:pos="12824"/>
+          <w:tab w:val="left" w:pos="13740"/>
+          <w:tab w:val="left" w:pos="14656"/>
+        </w:tabs>
+        <w:spacing w:after="0" w:line="240" w:lineRule="auto"/>
+        <w:rPr>
+          <w:rFonts w:ascii="Courier New" w:eastAsia="Times New Roman" w:hAnsi="Courier New" w:cs="Courier New"/>
+          <w:color w:val="B5B6E3"/>
+          <w:sz w:val="20"/>
+          <w:szCs w:val="20"/>
+          <w:lang w:val="en-US" w:eastAsia="pt-BR"/>
+        </w:rPr>
+      </w:pPr>
+      <w:r>
+        <w:rPr>
+          <w:rFonts w:ascii="Courier New" w:eastAsia="Times New Roman" w:hAnsi="Courier New" w:cs="Courier New"/>
+          <w:color w:val="B5B6E3"/>
+          <w:sz w:val="20"/>
+          <w:szCs w:val="20"/>
+          <w:lang w:val="en-US" w:eastAsia="pt-BR"/>
+        </w:rPr>
+        <w:t>#include &lt;map&gt;</w:t>
+      </w:r>
+    </w:p>
+    <w:p>
+      <w:pPr>
+        <w:shd w:val="clear" w:color="auto" w:fill="2B2B2B"/>
+        <w:tabs>
+          <w:tab w:val="left" w:pos="916"/>
+          <w:tab w:val="left" w:pos="1832"/>
+          <w:tab w:val="left" w:pos="2748"/>
+          <w:tab w:val="left" w:pos="3664"/>
+          <w:tab w:val="left" w:pos="4580"/>
+          <w:tab w:val="left" w:pos="5496"/>
+          <w:tab w:val="left" w:pos="6412"/>
+          <w:tab w:val="left" w:pos="7328"/>
+          <w:tab w:val="left" w:pos="8244"/>
+          <w:tab w:val="left" w:pos="9160"/>
+          <w:tab w:val="left" w:pos="10076"/>
+          <w:tab w:val="left" w:pos="10992"/>
+          <w:tab w:val="left" w:pos="11908"/>
+          <w:tab w:val="left" w:pos="12824"/>
+          <w:tab w:val="left" w:pos="13740"/>
+          <w:tab w:val="left" w:pos="14656"/>
+        </w:tabs>
+        <w:spacing w:after="0" w:line="240" w:lineRule="auto"/>
+        <w:rPr>
+          <w:rFonts w:ascii="Courier New" w:eastAsia="Times New Roman" w:hAnsi="Courier New" w:cs="Courier New"/>
+          <w:color w:val="B5B6E3"/>
+          <w:sz w:val="20"/>
+          <w:szCs w:val="20"/>
+          <w:lang w:val="en-US" w:eastAsia="pt-BR"/>
+        </w:rPr>
+      </w:pPr>
+      <w:r>
+        <w:rPr>
+          <w:rFonts w:ascii="Courier New" w:eastAsia="Times New Roman" w:hAnsi="Courier New" w:cs="Courier New"/>
+          <w:color w:val="B5B6E3"/>
+          <w:sz w:val="20"/>
+          <w:szCs w:val="20"/>
+          <w:lang w:val="en-US" w:eastAsia="pt-BR"/>
+        </w:rPr>
+        <w:t>#include &lt;algorithm&gt;</w:t>
+      </w:r>
+    </w:p>
+    <w:p>
+      <w:pPr>
+        <w:shd w:val="clear" w:color="auto" w:fill="2B2B2B"/>
+        <w:tabs>
+          <w:tab w:val="left" w:pos="916"/>
+          <w:tab w:val="left" w:pos="1832"/>
+          <w:tab w:val="left" w:pos="2748"/>
+          <w:tab w:val="left" w:pos="3664"/>
+          <w:tab w:val="left" w:pos="4580"/>
+          <w:tab w:val="left" w:pos="5496"/>
+          <w:tab w:val="left" w:pos="6412"/>
+          <w:tab w:val="left" w:pos="7328"/>
+          <w:tab w:val="left" w:pos="8244"/>
+          <w:tab w:val="left" w:pos="9160"/>
+          <w:tab w:val="left" w:pos="10076"/>
+          <w:tab w:val="left" w:pos="10992"/>
+          <w:tab w:val="left" w:pos="11908"/>
+          <w:tab w:val="left" w:pos="12824"/>
+          <w:tab w:val="left" w:pos="13740"/>
+          <w:tab w:val="left" w:pos="14656"/>
+        </w:tabs>
+        <w:spacing w:after="0" w:line="240" w:lineRule="auto"/>
+        <w:rPr>
+          <w:rFonts w:ascii="Courier New" w:eastAsia="Times New Roman" w:hAnsi="Courier New" w:cs="Courier New"/>
+          <w:color w:val="B5B6E3"/>
+          <w:sz w:val="20"/>
+          <w:szCs w:val="20"/>
+          <w:lang w:val="en-US" w:eastAsia="pt-BR"/>
+        </w:rPr>
+      </w:pPr>
+      <w:r>
+        <w:rPr>
+          <w:rFonts w:ascii="Courier New" w:eastAsia="Times New Roman" w:hAnsi="Courier New" w:cs="Courier New"/>
+          <w:color w:val="B5B6E3"/>
+          <w:sz w:val="20"/>
+          <w:szCs w:val="20"/>
+          <w:lang w:val="en-US" w:eastAsia="pt-BR"/>
+        </w:rPr>
+        <w:t>#include &lt;iostream&gt;</w:t>
+      </w:r>
+    </w:p>
+    <w:p>
+      <w:pPr>
+        <w:shd w:val="clear" w:color="auto" w:fill="2B2B2B"/>
+        <w:tabs>
+          <w:tab w:val="left" w:pos="916"/>
+          <w:tab w:val="left" w:pos="1832"/>
+          <w:tab w:val="left" w:pos="2748"/>
+          <w:tab w:val="left" w:pos="3664"/>
+          <w:tab w:val="left" w:pos="4580"/>
+          <w:tab w:val="left" w:pos="5496"/>
+          <w:tab w:val="left" w:pos="6412"/>
+          <w:tab w:val="left" w:pos="7328"/>
+          <w:tab w:val="left" w:pos="8244"/>
+          <w:tab w:val="left" w:pos="9160"/>
+          <w:tab w:val="left" w:pos="10076"/>
+          <w:tab w:val="left" w:pos="10992"/>
+          <w:tab w:val="left" w:pos="11908"/>
+          <w:tab w:val="left" w:pos="12824"/>
+          <w:tab w:val="left" w:pos="13740"/>
+          <w:tab w:val="left" w:pos="14656"/>
+        </w:tabs>
+        <w:spacing w:after="0" w:line="240" w:lineRule="auto"/>
+        <w:rPr>
+          <w:rFonts w:ascii="Courier New" w:eastAsia="Times New Roman" w:hAnsi="Courier New" w:cs="Courier New"/>
+          <w:color w:val="B5B6E3"/>
+          <w:sz w:val="20"/>
+          <w:szCs w:val="20"/>
+          <w:lang w:eastAsia="pt-BR"/>
+        </w:rPr>
+      </w:pPr>
+      <w:r>
+        <w:rPr>
+          <w:rFonts w:ascii="Courier New" w:eastAsia="Times New Roman" w:hAnsi="Courier New" w:cs="Courier New"/>
+          <w:color w:val="B5B6E3"/>
+          <w:sz w:val="20"/>
+          <w:szCs w:val="20"/>
+          <w:lang w:eastAsia="pt-BR"/>
+        </w:rPr>
+        <w:t>#include &lt;</w:t>
+      </w:r>
+      <w:proofErr w:type="spellStart"/>
+      <w:r>
+        <w:rPr>
+          <w:rFonts w:ascii="Courier New" w:eastAsia="Times New Roman" w:hAnsi="Courier New" w:cs="Courier New"/>
+          <w:color w:val="B5B6E3"/>
+          <w:sz w:val="20"/>
+          <w:szCs w:val="20"/>
+          <w:lang w:eastAsia="pt-BR"/>
+        </w:rPr>
+        <w:t>string</w:t>
+      </w:r>
+      <w:proofErr w:type="spellEnd"/>
+      <w:r>
+        <w:rPr>
+          <w:rFonts w:ascii="Courier New" w:eastAsia="Times New Roman" w:hAnsi="Courier New" w:cs="Courier New"/>
+          <w:color w:val="B5B6E3"/>
+          <w:sz w:val="20"/>
+          <w:szCs w:val="20"/>
+          <w:lang w:eastAsia="pt-BR"/>
+        </w:rPr>
+        <w:t>&gt;</w:t>
+      </w:r>
+    </w:p>
+    <w:p>
+      <w:pPr>
+        <w:shd w:val="clear" w:color="auto" w:fill="2B2B2B"/>
+        <w:tabs>
+          <w:tab w:val="left" w:pos="916"/>
+          <w:tab w:val="left" w:pos="1832"/>
+          <w:tab w:val="left" w:pos="2748"/>
+          <w:tab w:val="left" w:pos="3664"/>
+          <w:tab w:val="left" w:pos="4580"/>
+          <w:tab w:val="left" w:pos="5496"/>
+          <w:tab w:val="left" w:pos="6412"/>
+          <w:tab w:val="left" w:pos="7328"/>
+          <w:tab w:val="left" w:pos="8244"/>
+          <w:tab w:val="left" w:pos="9160"/>
+          <w:tab w:val="left" w:pos="10076"/>
+          <w:tab w:val="left" w:pos="10992"/>
+          <w:tab w:val="left" w:pos="11908"/>
+          <w:tab w:val="left" w:pos="12824"/>
+          <w:tab w:val="left" w:pos="13740"/>
+          <w:tab w:val="left" w:pos="14656"/>
+        </w:tabs>
+        <w:spacing w:after="0" w:line="240" w:lineRule="auto"/>
+        <w:rPr>
+          <w:rFonts w:ascii="Courier New" w:eastAsia="Times New Roman" w:hAnsi="Courier New" w:cs="Courier New"/>
+          <w:color w:val="B5B6E3"/>
+          <w:sz w:val="20"/>
+          <w:szCs w:val="20"/>
+          <w:lang w:eastAsia="pt-BR"/>
+        </w:rPr>
+      </w:pPr>
+    </w:p>
+    <w:p>
+      <w:pPr>
+        <w:shd w:val="clear" w:color="auto" w:fill="2B2B2B"/>
+        <w:tabs>
+          <w:tab w:val="left" w:pos="916"/>
+          <w:tab w:val="left" w:pos="1832"/>
+          <w:tab w:val="left" w:pos="2748"/>
+          <w:tab w:val="left" w:pos="3664"/>
+          <w:tab w:val="left" w:pos="4580"/>
+          <w:tab w:val="left" w:pos="5496"/>
+          <w:tab w:val="left" w:pos="6412"/>
+          <w:tab w:val="left" w:pos="7328"/>
+          <w:tab w:val="left" w:pos="8244"/>
+          <w:tab w:val="left" w:pos="9160"/>
+          <w:tab w:val="left" w:pos="10076"/>
+          <w:tab w:val="left" w:pos="10992"/>
+          <w:tab w:val="left" w:pos="11908"/>
+          <w:tab w:val="left" w:pos="12824"/>
+          <w:tab w:val="left" w:pos="13740"/>
+          <w:tab w:val="left" w:pos="14656"/>
+        </w:tabs>
+        <w:spacing w:after="0" w:line="240" w:lineRule="auto"/>
+        <w:rPr>
+          <w:rFonts w:ascii="Courier New" w:eastAsia="Times New Roman" w:hAnsi="Courier New" w:cs="Courier New"/>
+          <w:color w:val="AEB5BD"/>
+          <w:sz w:val="20"/>
+          <w:szCs w:val="20"/>
+          <w:lang w:eastAsia="pt-BR"/>
+        </w:rPr>
+      </w:pPr>
+      <w:proofErr w:type="spellStart"/>
+      <w:r>
+        <w:rPr>
+          <w:rFonts w:ascii="Courier New" w:eastAsia="Times New Roman" w:hAnsi="Courier New" w:cs="Courier New"/>
+          <w:color w:val="B5B6E3"/>
+          <w:sz w:val="20"/>
+          <w:szCs w:val="20"/>
+          <w:lang w:eastAsia="pt-BR"/>
+        </w:rPr>
+        <w:t>std</w:t>
+      </w:r>
+      <w:proofErr w:type="spellEnd"/>
+      <w:r>
+        <w:rPr>
+          <w:rFonts w:ascii="Courier New" w:eastAsia="Times New Roman" w:hAnsi="Courier New" w:cs="Courier New"/>
+          <w:color w:val="AEB5BD"/>
+          <w:sz w:val="20"/>
+          <w:szCs w:val="20"/>
+          <w:lang w:eastAsia="pt-BR"/>
+        </w:rPr>
+        <w:t>::</w:t>
+      </w:r>
+      <w:proofErr w:type="spellStart"/>
+      <w:r>
+        <w:rPr>
+          <w:rFonts w:ascii="Courier New" w:eastAsia="Times New Roman" w:hAnsi="Courier New" w:cs="Courier New"/>
+          <w:color w:val="B9BCD1"/>
+          <w:sz w:val="20"/>
+          <w:szCs w:val="20"/>
+          <w:lang w:eastAsia="pt-BR"/>
+        </w:rPr>
+        <w:t>string</w:t>
+      </w:r>
+      <w:proofErr w:type="spellEnd"/>
+      <w:r>
+        <w:rPr>
+          <w:rFonts w:ascii="Courier New" w:eastAsia="Times New Roman" w:hAnsi="Courier New" w:cs="Courier New"/>
+          <w:color w:val="B9BCD1"/>
+          <w:sz w:val="20"/>
+          <w:szCs w:val="20"/>
+          <w:lang w:eastAsia="pt-BR"/>
+        </w:rPr>
+        <w:t xml:space="preserve"> </w:t>
+      </w:r>
+      <w:proofErr w:type="spellStart"/>
+      <w:r>
+        <w:rPr>
+          <w:rFonts w:ascii="Courier New" w:eastAsia="Times New Roman" w:hAnsi="Courier New" w:cs="Courier New"/>
+          <w:color w:val="D9AF6C"/>
+          <w:sz w:val="20"/>
+          <w:szCs w:val="20"/>
+          <w:lang w:eastAsia="pt-BR"/>
+        </w:rPr>
+        <w:t>remove_multiple_chars</w:t>
+      </w:r>
+      <w:proofErr w:type="spellEnd"/>
+      <w:r>
+        <w:rPr>
+          <w:rFonts w:ascii="Courier New" w:eastAsia="Times New Roman" w:hAnsi="Courier New" w:cs="Courier New"/>
+          <w:color w:val="AEB5BD"/>
+          <w:sz w:val="20"/>
+          <w:szCs w:val="20"/>
+          <w:lang w:eastAsia="pt-BR"/>
+        </w:rPr>
+        <w:t>(</w:t>
+      </w:r>
+      <w:proofErr w:type="spellStart"/>
+      <w:r>
+        <w:rPr>
+          <w:rFonts w:ascii="Courier New" w:eastAsia="Times New Roman" w:hAnsi="Courier New" w:cs="Courier New"/>
+          <w:color w:val="597CC2"/>
+          <w:sz w:val="20"/>
+          <w:szCs w:val="20"/>
+          <w:lang w:eastAsia="pt-BR"/>
+        </w:rPr>
+        <w:t>const</w:t>
+      </w:r>
+      <w:proofErr w:type="spellEnd"/>
+      <w:r>
+        <w:rPr>
+          <w:rFonts w:ascii="Courier New" w:eastAsia="Times New Roman" w:hAnsi="Courier New" w:cs="Courier New"/>
+          <w:color w:val="597CC2"/>
+          <w:sz w:val="20"/>
+          <w:szCs w:val="20"/>
+          <w:lang w:eastAsia="pt-BR"/>
+        </w:rPr>
+        <w:t xml:space="preserve"> </w:t>
+      </w:r>
+      <w:proofErr w:type="spellStart"/>
+      <w:r>
+        <w:rPr>
+          <w:rFonts w:ascii="Courier New" w:eastAsia="Times New Roman" w:hAnsi="Courier New" w:cs="Courier New"/>
+          <w:color w:val="B5B6E3"/>
+          <w:sz w:val="20"/>
+          <w:szCs w:val="20"/>
+          <w:lang w:eastAsia="pt-BR"/>
+        </w:rPr>
+        <w:t>std</w:t>
+      </w:r>
+      <w:proofErr w:type="spellEnd"/>
+      <w:r>
+        <w:rPr>
+          <w:rFonts w:ascii="Courier New" w:eastAsia="Times New Roman" w:hAnsi="Courier New" w:cs="Courier New"/>
+          <w:color w:val="AEB5BD"/>
+          <w:sz w:val="20"/>
+          <w:szCs w:val="20"/>
+          <w:lang w:eastAsia="pt-BR"/>
+        </w:rPr>
+        <w:t>::</w:t>
+      </w:r>
+      <w:proofErr w:type="spellStart"/>
+      <w:r>
+        <w:rPr>
+          <w:rFonts w:ascii="Courier New" w:eastAsia="Times New Roman" w:hAnsi="Courier New" w:cs="Courier New"/>
+          <w:color w:val="B9BCD1"/>
+          <w:sz w:val="20"/>
+          <w:szCs w:val="20"/>
+          <w:lang w:eastAsia="pt-BR"/>
+        </w:rPr>
+        <w:t>string</w:t>
+      </w:r>
+      <w:proofErr w:type="spellEnd"/>
+      <w:r>
+        <w:rPr>
+          <w:rFonts w:ascii="Courier New" w:eastAsia="Times New Roman" w:hAnsi="Courier New" w:cs="Courier New"/>
+          <w:color w:val="AEB5BD"/>
+          <w:sz w:val="20"/>
+          <w:szCs w:val="20"/>
+          <w:lang w:eastAsia="pt-BR"/>
+        </w:rPr>
+        <w:t xml:space="preserve">&amp; </w:t>
+      </w:r>
+      <w:r>
+        <w:rPr>
+          <w:rFonts w:ascii="Courier New" w:eastAsia="Times New Roman" w:hAnsi="Courier New" w:cs="Courier New"/>
+          <w:color w:val="A9B7C6"/>
+          <w:sz w:val="20"/>
+          <w:szCs w:val="20"/>
+          <w:lang w:eastAsia="pt-BR"/>
+        </w:rPr>
+        <w:t>in</w:t>
+      </w:r>
+      <w:r>
+        <w:rPr>
+          <w:rFonts w:ascii="Courier New" w:eastAsia="Times New Roman" w:hAnsi="Courier New" w:cs="Courier New"/>
+          <w:color w:val="AEB5BD"/>
+          <w:sz w:val="20"/>
+          <w:szCs w:val="20"/>
+          <w:lang w:eastAsia="pt-BR"/>
+        </w:rPr>
+        <w:t>){</w:t>
+      </w:r>
+      <w:r>
+        <w:rPr>
+          <w:rFonts w:ascii="Courier New" w:eastAsia="Times New Roman" w:hAnsi="Courier New" w:cs="Courier New"/>
+          <w:color w:val="AEB5BD"/>
+          <w:sz w:val="20"/>
+          <w:szCs w:val="20"/>
+          <w:lang w:eastAsia="pt-BR"/>
+        </w:rPr>
+        <w:br/>
+        <w:t xml:space="preserve">    </w:t>
+      </w:r>
+      <w:proofErr w:type="spellStart"/>
+      <w:r>
+        <w:rPr>
+          <w:rFonts w:ascii="Courier New" w:eastAsia="Times New Roman" w:hAnsi="Courier New" w:cs="Courier New"/>
+          <w:color w:val="B5B6E3"/>
+          <w:sz w:val="20"/>
+          <w:szCs w:val="20"/>
+          <w:lang w:eastAsia="pt-BR"/>
+        </w:rPr>
+        <w:t>std</w:t>
+      </w:r>
+      <w:proofErr w:type="spellEnd"/>
+      <w:r>
+        <w:rPr>
+          <w:rFonts w:ascii="Courier New" w:eastAsia="Times New Roman" w:hAnsi="Courier New" w:cs="Courier New"/>
+          <w:color w:val="AEB5BD"/>
+          <w:sz w:val="20"/>
+          <w:szCs w:val="20"/>
+          <w:lang w:eastAsia="pt-BR"/>
+        </w:rPr>
+        <w:t>::</w:t>
+      </w:r>
+      <w:proofErr w:type="spellStart"/>
+      <w:r>
+        <w:rPr>
+          <w:rFonts w:ascii="Courier New" w:eastAsia="Times New Roman" w:hAnsi="Courier New" w:cs="Courier New"/>
+          <w:color w:val="B9BCD1"/>
+          <w:sz w:val="20"/>
+          <w:szCs w:val="20"/>
+          <w:lang w:eastAsia="pt-BR"/>
+        </w:rPr>
+        <w:t>string</w:t>
+      </w:r>
+      <w:proofErr w:type="spellEnd"/>
+      <w:r>
+        <w:rPr>
+          <w:rFonts w:ascii="Courier New" w:eastAsia="Times New Roman" w:hAnsi="Courier New" w:cs="Courier New"/>
+          <w:color w:val="B9BCD1"/>
+          <w:sz w:val="20"/>
+          <w:szCs w:val="20"/>
+          <w:lang w:eastAsia="pt-BR"/>
+        </w:rPr>
+        <w:t xml:space="preserve"> </w:t>
+      </w:r>
+      <w:r>
+        <w:rPr>
+          <w:rFonts w:ascii="Courier New" w:eastAsia="Times New Roman" w:hAnsi="Courier New" w:cs="Courier New"/>
+          <w:color w:val="A9B7C6"/>
+          <w:sz w:val="20"/>
+          <w:szCs w:val="20"/>
+          <w:lang w:eastAsia="pt-BR"/>
+        </w:rPr>
+        <w:t xml:space="preserve">out </w:t>
+      </w:r>
+      <w:r>
+        <w:rPr>
+          <w:rFonts w:ascii="Courier New" w:eastAsia="Times New Roman" w:hAnsi="Courier New" w:cs="Courier New"/>
+          <w:color w:val="AEB5BD"/>
+          <w:sz w:val="20"/>
+          <w:szCs w:val="20"/>
+          <w:lang w:eastAsia="pt-BR"/>
+        </w:rPr>
+        <w:t xml:space="preserve">= </w:t>
+      </w:r>
+      <w:r>
+        <w:rPr>
+          <w:rFonts w:ascii="Courier New" w:eastAsia="Times New Roman" w:hAnsi="Courier New" w:cs="Courier New"/>
+          <w:color w:val="A9B7C6"/>
+          <w:sz w:val="20"/>
+          <w:szCs w:val="20"/>
+          <w:lang w:eastAsia="pt-BR"/>
+        </w:rPr>
+        <w:t>in</w:t>
+      </w:r>
+      <w:r>
+        <w:rPr>
+          <w:rFonts w:ascii="Courier New" w:eastAsia="Times New Roman" w:hAnsi="Courier New" w:cs="Courier New"/>
+          <w:color w:val="597CC2"/>
+          <w:sz w:val="20"/>
+          <w:szCs w:val="20"/>
+          <w:lang w:eastAsia="pt-BR"/>
+        </w:rPr>
+        <w:t>;</w:t>
+      </w:r>
+      <w:r>
+        <w:rPr>
+          <w:rFonts w:ascii="Courier New" w:eastAsia="Times New Roman" w:hAnsi="Courier New" w:cs="Courier New"/>
+          <w:color w:val="597CC2"/>
+          <w:sz w:val="20"/>
+          <w:szCs w:val="20"/>
+          <w:lang w:eastAsia="pt-BR"/>
+        </w:rPr>
+        <w:br/>
+        <w:t xml:space="preserve">    </w:t>
+      </w:r>
+      <w:proofErr w:type="spellStart"/>
+      <w:r>
+        <w:rPr>
+          <w:rFonts w:ascii="Courier New" w:eastAsia="Times New Roman" w:hAnsi="Courier New" w:cs="Courier New"/>
+          <w:color w:val="597CC2"/>
+          <w:sz w:val="20"/>
+          <w:szCs w:val="20"/>
+          <w:lang w:eastAsia="pt-BR"/>
+        </w:rPr>
+        <w:t>const</w:t>
+      </w:r>
+      <w:proofErr w:type="spellEnd"/>
+      <w:r>
+        <w:rPr>
+          <w:rFonts w:ascii="Courier New" w:eastAsia="Times New Roman" w:hAnsi="Courier New" w:cs="Courier New"/>
+          <w:color w:val="597CC2"/>
+          <w:sz w:val="20"/>
+          <w:szCs w:val="20"/>
+          <w:lang w:eastAsia="pt-BR"/>
+        </w:rPr>
+        <w:t xml:space="preserve"> char </w:t>
+      </w:r>
+      <w:r>
+        <w:rPr>
+          <w:rFonts w:ascii="Courier New" w:eastAsia="Times New Roman" w:hAnsi="Courier New" w:cs="Courier New"/>
+          <w:color w:val="AEB5BD"/>
+          <w:sz w:val="20"/>
+          <w:szCs w:val="20"/>
+          <w:lang w:eastAsia="pt-BR"/>
+        </w:rPr>
+        <w:t>*</w:t>
+      </w:r>
+      <w:proofErr w:type="spellStart"/>
+      <w:r>
+        <w:rPr>
+          <w:rFonts w:ascii="Courier New" w:eastAsia="Times New Roman" w:hAnsi="Courier New" w:cs="Courier New"/>
+          <w:color w:val="A9B7C6"/>
+          <w:sz w:val="20"/>
+          <w:szCs w:val="20"/>
+          <w:lang w:eastAsia="pt-BR"/>
+        </w:rPr>
+        <w:t>p_s</w:t>
+      </w:r>
+      <w:proofErr w:type="spellEnd"/>
+      <w:r>
+        <w:rPr>
+          <w:rFonts w:ascii="Courier New" w:eastAsia="Times New Roman" w:hAnsi="Courier New" w:cs="Courier New"/>
+          <w:color w:val="A9B7C6"/>
+          <w:sz w:val="20"/>
+          <w:szCs w:val="20"/>
+          <w:lang w:eastAsia="pt-BR"/>
+        </w:rPr>
+        <w:t xml:space="preserve"> </w:t>
+      </w:r>
+      <w:r>
+        <w:rPr>
+          <w:rFonts w:ascii="Courier New" w:eastAsia="Times New Roman" w:hAnsi="Courier New" w:cs="Courier New"/>
+          <w:color w:val="AEB5BD"/>
+          <w:sz w:val="20"/>
+          <w:szCs w:val="20"/>
+          <w:lang w:eastAsia="pt-BR"/>
+        </w:rPr>
+        <w:t xml:space="preserve">= </w:t>
+      </w:r>
+      <w:proofErr w:type="spellStart"/>
+      <w:r>
+        <w:rPr>
+          <w:rFonts w:ascii="Courier New" w:eastAsia="Times New Roman" w:hAnsi="Courier New" w:cs="Courier New"/>
+          <w:color w:val="A9B7C6"/>
+          <w:sz w:val="20"/>
+          <w:szCs w:val="20"/>
+          <w:lang w:eastAsia="pt-BR"/>
+        </w:rPr>
+        <w:t>out</w:t>
+      </w:r>
+      <w:r>
+        <w:rPr>
+          <w:rFonts w:ascii="Courier New" w:eastAsia="Times New Roman" w:hAnsi="Courier New" w:cs="Courier New"/>
+          <w:color w:val="AEB5BD"/>
+          <w:sz w:val="20"/>
+          <w:szCs w:val="20"/>
+          <w:lang w:eastAsia="pt-BR"/>
+        </w:rPr>
+        <w:t>.c_str</w:t>
+      </w:r>
+      <w:proofErr w:type="spellEnd"/>
+      <w:r>
+        <w:rPr>
+          <w:rFonts w:ascii="Courier New" w:eastAsia="Times New Roman" w:hAnsi="Courier New" w:cs="Courier New"/>
+          <w:color w:val="AEB5BD"/>
+          <w:sz w:val="20"/>
+          <w:szCs w:val="20"/>
+          <w:lang w:eastAsia="pt-BR"/>
+        </w:rPr>
+        <w:t>()</w:t>
+      </w:r>
+      <w:r>
+        <w:rPr>
+          <w:rFonts w:ascii="Courier New" w:eastAsia="Times New Roman" w:hAnsi="Courier New" w:cs="Courier New"/>
+          <w:color w:val="597CC2"/>
+          <w:sz w:val="20"/>
+          <w:szCs w:val="20"/>
+          <w:lang w:eastAsia="pt-BR"/>
+        </w:rPr>
+        <w:t>;</w:t>
+      </w:r>
+      <w:r>
+        <w:rPr>
+          <w:rFonts w:ascii="Courier New" w:eastAsia="Times New Roman" w:hAnsi="Courier New" w:cs="Courier New"/>
+          <w:color w:val="597CC2"/>
+          <w:sz w:val="20"/>
+          <w:szCs w:val="20"/>
+          <w:lang w:eastAsia="pt-BR"/>
+        </w:rPr>
+        <w:br/>
+        <w:t xml:space="preserve">    </w:t>
+      </w:r>
+      <w:proofErr w:type="spellStart"/>
+      <w:r>
+        <w:rPr>
+          <w:rFonts w:ascii="Courier New" w:eastAsia="Times New Roman" w:hAnsi="Courier New" w:cs="Courier New"/>
+          <w:color w:val="B5B6E3"/>
+          <w:sz w:val="20"/>
+          <w:szCs w:val="20"/>
+          <w:lang w:eastAsia="pt-BR"/>
+        </w:rPr>
+        <w:t>std</w:t>
+      </w:r>
+      <w:proofErr w:type="spellEnd"/>
+      <w:r>
+        <w:rPr>
+          <w:rFonts w:ascii="Courier New" w:eastAsia="Times New Roman" w:hAnsi="Courier New" w:cs="Courier New"/>
+          <w:color w:val="AEB5BD"/>
+          <w:sz w:val="20"/>
+          <w:szCs w:val="20"/>
+          <w:lang w:eastAsia="pt-BR"/>
+        </w:rPr>
+        <w:t>::</w:t>
+      </w:r>
+      <w:proofErr w:type="spellStart"/>
+      <w:r>
+        <w:rPr>
+          <w:rFonts w:ascii="Courier New" w:eastAsia="Times New Roman" w:hAnsi="Courier New" w:cs="Courier New"/>
+          <w:color w:val="B5B6E3"/>
+          <w:sz w:val="20"/>
+          <w:szCs w:val="20"/>
+          <w:lang w:eastAsia="pt-BR"/>
+        </w:rPr>
+        <w:t>map</w:t>
+      </w:r>
+      <w:proofErr w:type="spellEnd"/>
+      <w:r>
+        <w:rPr>
+          <w:rFonts w:ascii="Courier New" w:eastAsia="Times New Roman" w:hAnsi="Courier New" w:cs="Courier New"/>
+          <w:color w:val="AEB5BD"/>
+          <w:sz w:val="20"/>
+          <w:szCs w:val="20"/>
+          <w:lang w:eastAsia="pt-BR"/>
+        </w:rPr>
+        <w:t>&lt;</w:t>
+      </w:r>
+      <w:proofErr w:type="spellStart"/>
+      <w:r>
+        <w:rPr>
+          <w:rFonts w:ascii="Courier New" w:eastAsia="Times New Roman" w:hAnsi="Courier New" w:cs="Courier New"/>
+          <w:color w:val="597CC2"/>
+          <w:sz w:val="20"/>
+          <w:szCs w:val="20"/>
+          <w:lang w:eastAsia="pt-BR"/>
+        </w:rPr>
+        <w:t>char</w:t>
+      </w:r>
+      <w:r>
+        <w:rPr>
+          <w:rFonts w:ascii="Courier New" w:eastAsia="Times New Roman" w:hAnsi="Courier New" w:cs="Courier New"/>
+          <w:color w:val="5C7AB8"/>
+          <w:sz w:val="20"/>
+          <w:szCs w:val="20"/>
+          <w:lang w:eastAsia="pt-BR"/>
+        </w:rPr>
+        <w:t>,</w:t>
+      </w:r>
+      <w:r>
+        <w:rPr>
+          <w:rFonts w:ascii="Courier New" w:eastAsia="Times New Roman" w:hAnsi="Courier New" w:cs="Courier New"/>
+          <w:color w:val="597CC2"/>
+          <w:sz w:val="20"/>
+          <w:szCs w:val="20"/>
+          <w:lang w:eastAsia="pt-BR"/>
+        </w:rPr>
+        <w:t>int</w:t>
+      </w:r>
+      <w:proofErr w:type="spellEnd"/>
+      <w:r>
+        <w:rPr>
+          <w:rFonts w:ascii="Courier New" w:eastAsia="Times New Roman" w:hAnsi="Courier New" w:cs="Courier New"/>
+          <w:color w:val="AEB5BD"/>
+          <w:sz w:val="20"/>
+          <w:szCs w:val="20"/>
+          <w:lang w:eastAsia="pt-BR"/>
+        </w:rPr>
+        <w:t xml:space="preserve">&gt; </w:t>
+      </w:r>
+      <w:r>
+        <w:rPr>
+          <w:rFonts w:ascii="Courier New" w:eastAsia="Times New Roman" w:hAnsi="Courier New" w:cs="Courier New"/>
+          <w:color w:val="A9B7C6"/>
+          <w:sz w:val="20"/>
+          <w:szCs w:val="20"/>
+          <w:lang w:eastAsia="pt-BR"/>
+        </w:rPr>
+        <w:t>m</w:t>
+      </w:r>
+      <w:r>
+        <w:rPr>
+          <w:rFonts w:ascii="Courier New" w:eastAsia="Times New Roman" w:hAnsi="Courier New" w:cs="Courier New"/>
+          <w:color w:val="597CC2"/>
+          <w:sz w:val="20"/>
+          <w:szCs w:val="20"/>
+          <w:lang w:eastAsia="pt-BR"/>
+        </w:rPr>
+        <w:t>;</w:t>
+      </w:r>
+      <w:r>
+        <w:rPr>
+          <w:rFonts w:ascii="Courier New" w:eastAsia="Times New Roman" w:hAnsi="Courier New" w:cs="Courier New"/>
+          <w:color w:val="597CC2"/>
+          <w:sz w:val="20"/>
+          <w:szCs w:val="20"/>
+          <w:lang w:eastAsia="pt-BR"/>
+        </w:rPr>
+        <w:br/>
+        <w:t xml:space="preserve">    </w:t>
+      </w:r>
+      <w:proofErr w:type="spellStart"/>
+      <w:r>
+        <w:rPr>
+          <w:rFonts w:ascii="Courier New" w:eastAsia="Times New Roman" w:hAnsi="Courier New" w:cs="Courier New"/>
+          <w:color w:val="597CC2"/>
+          <w:sz w:val="20"/>
+          <w:szCs w:val="20"/>
+          <w:lang w:eastAsia="pt-BR"/>
+        </w:rPr>
+        <w:t>int</w:t>
+      </w:r>
+      <w:proofErr w:type="spellEnd"/>
+      <w:r>
+        <w:rPr>
+          <w:rFonts w:ascii="Courier New" w:eastAsia="Times New Roman" w:hAnsi="Courier New" w:cs="Courier New"/>
+          <w:color w:val="597CC2"/>
+          <w:sz w:val="20"/>
+          <w:szCs w:val="20"/>
+          <w:lang w:eastAsia="pt-BR"/>
+        </w:rPr>
+        <w:t xml:space="preserve"> </w:t>
+      </w:r>
+      <w:r>
+        <w:rPr>
+          <w:rFonts w:ascii="Courier New" w:eastAsia="Times New Roman" w:hAnsi="Courier New" w:cs="Courier New"/>
+          <w:color w:val="A9B7C6"/>
+          <w:sz w:val="20"/>
+          <w:szCs w:val="20"/>
+          <w:lang w:eastAsia="pt-BR"/>
+        </w:rPr>
+        <w:t>i</w:t>
+      </w:r>
+      <w:r>
+        <w:rPr>
+          <w:rFonts w:ascii="Courier New" w:eastAsia="Times New Roman" w:hAnsi="Courier New" w:cs="Courier New"/>
+          <w:color w:val="AEB5BD"/>
+          <w:sz w:val="20"/>
+          <w:szCs w:val="20"/>
+          <w:lang w:eastAsia="pt-BR"/>
+        </w:rPr>
+        <w:t>=</w:t>
+      </w:r>
+      <w:r>
+        <w:rPr>
+          <w:rFonts w:ascii="Courier New" w:eastAsia="Times New Roman" w:hAnsi="Courier New" w:cs="Courier New"/>
+          <w:color w:val="267DFF"/>
+          <w:sz w:val="20"/>
+          <w:szCs w:val="20"/>
+          <w:lang w:eastAsia="pt-BR"/>
+        </w:rPr>
+        <w:t>0</w:t>
+      </w:r>
+      <w:r>
+        <w:rPr>
+          <w:rFonts w:ascii="Courier New" w:eastAsia="Times New Roman" w:hAnsi="Courier New" w:cs="Courier New"/>
+          <w:color w:val="597CC2"/>
+          <w:sz w:val="20"/>
+          <w:szCs w:val="20"/>
+          <w:lang w:eastAsia="pt-BR"/>
+        </w:rPr>
+        <w:t>;</w:t>
+      </w:r>
+      <w:r>
+        <w:rPr>
+          <w:rFonts w:ascii="Courier New" w:eastAsia="Times New Roman" w:hAnsi="Courier New" w:cs="Courier New"/>
+          <w:color w:val="597CC2"/>
+          <w:sz w:val="20"/>
+          <w:szCs w:val="20"/>
+          <w:lang w:eastAsia="pt-BR"/>
+        </w:rPr>
+        <w:br/>
+        <w:t xml:space="preserve">    </w:t>
+      </w:r>
+      <w:r>
+        <w:rPr>
+          <w:rFonts w:ascii="Courier New" w:eastAsia="Times New Roman" w:hAnsi="Courier New" w:cs="Courier New"/>
+          <w:color w:val="7A7A7A"/>
+          <w:sz w:val="20"/>
+          <w:szCs w:val="20"/>
+          <w:lang w:eastAsia="pt-BR"/>
+        </w:rPr>
+        <w:t>//N</w:t>
+      </w:r>
+      <w:r>
+        <w:rPr>
+          <w:rFonts w:ascii="Courier New" w:eastAsia="Times New Roman" w:hAnsi="Courier New" w:cs="Courier New"/>
+          <w:color w:val="7A7A7A"/>
+          <w:sz w:val="20"/>
+          <w:szCs w:val="20"/>
+          <w:lang w:eastAsia="pt-BR"/>
+        </w:rPr>
+        <w:br/>
+        <w:t xml:space="preserve">    </w:t>
+      </w:r>
+      <w:proofErr w:type="spellStart"/>
+      <w:r>
+        <w:rPr>
+          <w:rFonts w:ascii="Courier New" w:eastAsia="Times New Roman" w:hAnsi="Courier New" w:cs="Courier New"/>
+          <w:color w:val="597CC2"/>
+          <w:sz w:val="20"/>
+          <w:szCs w:val="20"/>
+          <w:lang w:eastAsia="pt-BR"/>
+        </w:rPr>
+        <w:t>while</w:t>
+      </w:r>
+      <w:proofErr w:type="spellEnd"/>
+      <w:r>
+        <w:rPr>
+          <w:rFonts w:ascii="Courier New" w:eastAsia="Times New Roman" w:hAnsi="Courier New" w:cs="Courier New"/>
+          <w:color w:val="597CC2"/>
+          <w:sz w:val="20"/>
+          <w:szCs w:val="20"/>
+          <w:lang w:eastAsia="pt-BR"/>
+        </w:rPr>
+        <w:t xml:space="preserve"> </w:t>
+      </w:r>
+      <w:r>
+        <w:rPr>
+          <w:rFonts w:ascii="Courier New" w:eastAsia="Times New Roman" w:hAnsi="Courier New" w:cs="Courier New"/>
+          <w:color w:val="AEB5BD"/>
+          <w:sz w:val="20"/>
+          <w:szCs w:val="20"/>
+          <w:lang w:eastAsia="pt-BR"/>
+        </w:rPr>
+        <w:t>(</w:t>
+      </w:r>
+      <w:r>
+        <w:rPr>
+          <w:rFonts w:ascii="Courier New" w:eastAsia="Times New Roman" w:hAnsi="Courier New" w:cs="Courier New"/>
+          <w:color w:val="A9B7C6"/>
+          <w:sz w:val="20"/>
+          <w:szCs w:val="20"/>
+          <w:lang w:eastAsia="pt-BR"/>
+        </w:rPr>
+        <w:t>i</w:t>
+      </w:r>
+      <w:r>
+        <w:rPr>
+          <w:rFonts w:ascii="Courier New" w:eastAsia="Times New Roman" w:hAnsi="Courier New" w:cs="Courier New"/>
+          <w:color w:val="AEB5BD"/>
+          <w:sz w:val="20"/>
+          <w:szCs w:val="20"/>
+          <w:lang w:eastAsia="pt-BR"/>
+        </w:rPr>
+        <w:t>&lt;</w:t>
+      </w:r>
+      <w:proofErr w:type="spellStart"/>
+      <w:r>
+        <w:rPr>
+          <w:rFonts w:ascii="Courier New" w:eastAsia="Times New Roman" w:hAnsi="Courier New" w:cs="Courier New"/>
+          <w:color w:val="A9B7C6"/>
+          <w:sz w:val="20"/>
+          <w:szCs w:val="20"/>
+          <w:lang w:eastAsia="pt-BR"/>
+        </w:rPr>
+        <w:t>out</w:t>
+      </w:r>
+      <w:r>
+        <w:rPr>
+          <w:rFonts w:ascii="Courier New" w:eastAsia="Times New Roman" w:hAnsi="Courier New" w:cs="Courier New"/>
+          <w:color w:val="AEB5BD"/>
+          <w:sz w:val="20"/>
+          <w:szCs w:val="20"/>
+          <w:lang w:eastAsia="pt-BR"/>
+        </w:rPr>
+        <w:t>.length</w:t>
+      </w:r>
+      <w:proofErr w:type="spellEnd"/>
+      <w:r>
+        <w:rPr>
+          <w:rFonts w:ascii="Courier New" w:eastAsia="Times New Roman" w:hAnsi="Courier New" w:cs="Courier New"/>
+          <w:color w:val="AEB5BD"/>
+          <w:sz w:val="20"/>
+          <w:szCs w:val="20"/>
+          <w:lang w:eastAsia="pt-BR"/>
+        </w:rPr>
+        <w:t xml:space="preserve">()) { </w:t>
+      </w:r>
+      <w:r>
+        <w:rPr>
+          <w:rFonts w:ascii="Courier New" w:eastAsia="Times New Roman" w:hAnsi="Courier New" w:cs="Courier New"/>
+          <w:color w:val="7A7A7A"/>
+          <w:sz w:val="20"/>
+          <w:szCs w:val="20"/>
+          <w:lang w:eastAsia="pt-BR"/>
+        </w:rPr>
+        <w:t>//1</w:t>
+      </w:r>
+      <w:r>
+        <w:rPr>
+          <w:rFonts w:ascii="Courier New" w:eastAsia="Times New Roman" w:hAnsi="Courier New" w:cs="Courier New"/>
+          <w:color w:val="7A7A7A"/>
+          <w:sz w:val="20"/>
+          <w:szCs w:val="20"/>
+          <w:lang w:eastAsia="pt-BR"/>
+        </w:rPr>
+        <w:br/>
+        <w:t xml:space="preserve">        </w:t>
+      </w:r>
+      <w:proofErr w:type="spellStart"/>
+      <w:r>
+        <w:rPr>
+          <w:rFonts w:ascii="Courier New" w:eastAsia="Times New Roman" w:hAnsi="Courier New" w:cs="Courier New"/>
+          <w:color w:val="597CC2"/>
+          <w:sz w:val="20"/>
+          <w:szCs w:val="20"/>
+          <w:lang w:eastAsia="pt-BR"/>
+        </w:rPr>
+        <w:t>if</w:t>
+      </w:r>
+      <w:proofErr w:type="spellEnd"/>
+      <w:r>
+        <w:rPr>
+          <w:rFonts w:ascii="Courier New" w:eastAsia="Times New Roman" w:hAnsi="Courier New" w:cs="Courier New"/>
+          <w:color w:val="597CC2"/>
+          <w:sz w:val="20"/>
+          <w:szCs w:val="20"/>
+          <w:lang w:eastAsia="pt-BR"/>
+        </w:rPr>
+        <w:t xml:space="preserve"> </w:t>
+      </w:r>
+      <w:r>
+        <w:rPr>
+          <w:rFonts w:ascii="Courier New" w:eastAsia="Times New Roman" w:hAnsi="Courier New" w:cs="Courier New"/>
+          <w:color w:val="AEB5BD"/>
+          <w:sz w:val="20"/>
+          <w:szCs w:val="20"/>
+          <w:lang w:eastAsia="pt-BR"/>
+        </w:rPr>
+        <w:t>(</w:t>
+      </w:r>
+      <w:proofErr w:type="spellStart"/>
+      <w:r>
+        <w:rPr>
+          <w:rFonts w:ascii="Courier New" w:eastAsia="Times New Roman" w:hAnsi="Courier New" w:cs="Courier New"/>
+          <w:color w:val="A9B7C6"/>
+          <w:sz w:val="20"/>
+          <w:szCs w:val="20"/>
+          <w:lang w:eastAsia="pt-BR"/>
+        </w:rPr>
+        <w:t>m</w:t>
+      </w:r>
+      <w:r>
+        <w:rPr>
+          <w:rFonts w:ascii="Courier New" w:eastAsia="Times New Roman" w:hAnsi="Courier New" w:cs="Courier New"/>
+          <w:color w:val="AEB5BD"/>
+          <w:sz w:val="20"/>
+          <w:szCs w:val="20"/>
+          <w:lang w:eastAsia="pt-BR"/>
+        </w:rPr>
+        <w:t>.find</w:t>
+      </w:r>
+      <w:proofErr w:type="spellEnd"/>
+      <w:r>
+        <w:rPr>
+          <w:rFonts w:ascii="Courier New" w:eastAsia="Times New Roman" w:hAnsi="Courier New" w:cs="Courier New"/>
+          <w:color w:val="AEB5BD"/>
+          <w:sz w:val="20"/>
+          <w:szCs w:val="20"/>
+          <w:lang w:eastAsia="pt-BR"/>
+        </w:rPr>
+        <w:t>(</w:t>
+      </w:r>
+      <w:proofErr w:type="spellStart"/>
+      <w:r>
+        <w:rPr>
+          <w:rFonts w:ascii="Courier New" w:eastAsia="Times New Roman" w:hAnsi="Courier New" w:cs="Courier New"/>
+          <w:color w:val="A9B7C6"/>
+          <w:sz w:val="20"/>
+          <w:szCs w:val="20"/>
+          <w:lang w:eastAsia="pt-BR"/>
+        </w:rPr>
+        <w:t>p_s</w:t>
+      </w:r>
+      <w:proofErr w:type="spellEnd"/>
+      <w:r>
+        <w:rPr>
+          <w:rFonts w:ascii="Courier New" w:eastAsia="Times New Roman" w:hAnsi="Courier New" w:cs="Courier New"/>
+          <w:color w:val="AEB5BD"/>
+          <w:sz w:val="20"/>
+          <w:szCs w:val="20"/>
+          <w:lang w:eastAsia="pt-BR"/>
+        </w:rPr>
+        <w:t>[</w:t>
+      </w:r>
+      <w:r>
+        <w:rPr>
+          <w:rFonts w:ascii="Courier New" w:eastAsia="Times New Roman" w:hAnsi="Courier New" w:cs="Courier New"/>
+          <w:color w:val="A9B7C6"/>
+          <w:sz w:val="20"/>
+          <w:szCs w:val="20"/>
+          <w:lang w:eastAsia="pt-BR"/>
+        </w:rPr>
+        <w:t>i</w:t>
+      </w:r>
+      <w:r>
+        <w:rPr>
+          <w:rFonts w:ascii="Courier New" w:eastAsia="Times New Roman" w:hAnsi="Courier New" w:cs="Courier New"/>
+          <w:color w:val="AEB5BD"/>
+          <w:sz w:val="20"/>
+          <w:szCs w:val="20"/>
+          <w:lang w:eastAsia="pt-BR"/>
+        </w:rPr>
+        <w:t>])</w:t>
+      </w:r>
+      <w:r>
+        <w:rPr>
+          <w:rFonts w:ascii="Courier New" w:eastAsia="Times New Roman" w:hAnsi="Courier New" w:cs="Courier New"/>
+          <w:color w:val="5F8C8A"/>
+          <w:sz w:val="20"/>
+          <w:szCs w:val="20"/>
+          <w:lang w:eastAsia="pt-BR"/>
+        </w:rPr>
+        <w:t>!=</w:t>
+      </w:r>
+      <w:proofErr w:type="spellStart"/>
+      <w:r>
+        <w:rPr>
+          <w:rFonts w:ascii="Courier New" w:eastAsia="Times New Roman" w:hAnsi="Courier New" w:cs="Courier New"/>
+          <w:color w:val="A9B7C6"/>
+          <w:sz w:val="20"/>
+          <w:szCs w:val="20"/>
+          <w:lang w:eastAsia="pt-BR"/>
+        </w:rPr>
+        <w:t>m</w:t>
+      </w:r>
+      <w:r>
+        <w:rPr>
+          <w:rFonts w:ascii="Courier New" w:eastAsia="Times New Roman" w:hAnsi="Courier New" w:cs="Courier New"/>
+          <w:color w:val="AEB5BD"/>
+          <w:sz w:val="20"/>
+          <w:szCs w:val="20"/>
+          <w:lang w:eastAsia="pt-BR"/>
+        </w:rPr>
+        <w:t>.end</w:t>
+      </w:r>
+      <w:proofErr w:type="spellEnd"/>
+      <w:r>
+        <w:rPr>
+          <w:rFonts w:ascii="Courier New" w:eastAsia="Times New Roman" w:hAnsi="Courier New" w:cs="Courier New"/>
+          <w:color w:val="AEB5BD"/>
+          <w:sz w:val="20"/>
+          <w:szCs w:val="20"/>
+          <w:lang w:eastAsia="pt-BR"/>
+        </w:rPr>
+        <w:t xml:space="preserve">()){ </w:t>
+      </w:r>
+      <w:r>
+        <w:rPr>
+          <w:rFonts w:ascii="Courier New" w:eastAsia="Times New Roman" w:hAnsi="Courier New" w:cs="Courier New"/>
+          <w:color w:val="7A7A7A"/>
+          <w:sz w:val="20"/>
+          <w:szCs w:val="20"/>
+          <w:lang w:eastAsia="pt-BR"/>
+        </w:rPr>
+        <w:t xml:space="preserve">// (log(i)), i&lt;K, K é a </w:t>
+      </w:r>
+      <w:proofErr w:type="spellStart"/>
+      <w:r>
+        <w:rPr>
+          <w:rFonts w:ascii="Courier New" w:eastAsia="Times New Roman" w:hAnsi="Courier New" w:cs="Courier New"/>
+          <w:color w:val="7A7A7A"/>
+          <w:sz w:val="20"/>
+          <w:szCs w:val="20"/>
+          <w:lang w:eastAsia="pt-BR"/>
+        </w:rPr>
+        <w:t>quantindade</w:t>
+      </w:r>
+      <w:proofErr w:type="spellEnd"/>
+      <w:r>
+        <w:rPr>
+          <w:rFonts w:ascii="Courier New" w:eastAsia="Times New Roman" w:hAnsi="Courier New" w:cs="Courier New"/>
+          <w:color w:val="7A7A7A"/>
+          <w:sz w:val="20"/>
+          <w:szCs w:val="20"/>
+          <w:lang w:eastAsia="pt-BR"/>
+        </w:rPr>
+        <w:t xml:space="preserve"> de caracteres não repetidos da </w:t>
+      </w:r>
+      <w:proofErr w:type="spellStart"/>
+      <w:r>
+        <w:rPr>
+          <w:rFonts w:ascii="Courier New" w:eastAsia="Times New Roman" w:hAnsi="Courier New" w:cs="Courier New"/>
+          <w:color w:val="7A7A7A"/>
+          <w:sz w:val="20"/>
+          <w:szCs w:val="20"/>
+          <w:lang w:eastAsia="pt-BR"/>
+        </w:rPr>
+        <w:t>string</w:t>
+      </w:r>
+      <w:proofErr w:type="spellEnd"/>
+      <w:r>
+        <w:rPr>
+          <w:rFonts w:ascii="Courier New" w:eastAsia="Times New Roman" w:hAnsi="Courier New" w:cs="Courier New"/>
+          <w:color w:val="7A7A7A"/>
+          <w:sz w:val="20"/>
+          <w:szCs w:val="20"/>
+          <w:lang w:eastAsia="pt-BR"/>
+        </w:rPr>
+        <w:t xml:space="preserve"> </w:t>
+      </w:r>
+      <w:r>
+        <w:rPr>
+          <w:rFonts w:ascii="Courier New" w:eastAsia="Times New Roman" w:hAnsi="Courier New" w:cs="Courier New"/>
+          <w:color w:val="7A7A7A"/>
+          <w:sz w:val="20"/>
+          <w:szCs w:val="20"/>
+          <w:lang w:eastAsia="pt-BR"/>
+        </w:rPr>
+        <w:br/>
+        <w:t xml:space="preserve">            </w:t>
+      </w:r>
+      <w:proofErr w:type="spellStart"/>
+      <w:r>
+        <w:rPr>
+          <w:rFonts w:ascii="Courier New" w:eastAsia="Times New Roman" w:hAnsi="Courier New" w:cs="Courier New"/>
+          <w:color w:val="A9B7C6"/>
+          <w:sz w:val="20"/>
+          <w:szCs w:val="20"/>
+          <w:lang w:eastAsia="pt-BR"/>
+        </w:rPr>
+        <w:t>out</w:t>
+      </w:r>
+      <w:r>
+        <w:rPr>
+          <w:rFonts w:ascii="Courier New" w:eastAsia="Times New Roman" w:hAnsi="Courier New" w:cs="Courier New"/>
+          <w:color w:val="AEB5BD"/>
+          <w:sz w:val="20"/>
+          <w:szCs w:val="20"/>
+          <w:lang w:eastAsia="pt-BR"/>
+        </w:rPr>
+        <w:t>.erase</w:t>
+      </w:r>
+      <w:proofErr w:type="spellEnd"/>
+      <w:r>
+        <w:rPr>
+          <w:rFonts w:ascii="Courier New" w:eastAsia="Times New Roman" w:hAnsi="Courier New" w:cs="Courier New"/>
+          <w:color w:val="AEB5BD"/>
+          <w:sz w:val="20"/>
+          <w:szCs w:val="20"/>
+          <w:lang w:eastAsia="pt-BR"/>
+        </w:rPr>
+        <w:t>(</w:t>
+      </w:r>
+      <w:r>
+        <w:rPr>
+          <w:rFonts w:ascii="Courier New" w:eastAsia="Times New Roman" w:hAnsi="Courier New" w:cs="Courier New"/>
+          <w:color w:val="A9B7C6"/>
+          <w:sz w:val="20"/>
+          <w:szCs w:val="20"/>
+          <w:lang w:eastAsia="pt-BR"/>
+        </w:rPr>
+        <w:t>i</w:t>
+      </w:r>
+      <w:r>
+        <w:rPr>
+          <w:rFonts w:ascii="Courier New" w:eastAsia="Times New Roman" w:hAnsi="Courier New" w:cs="Courier New"/>
+          <w:color w:val="5C7AB8"/>
+          <w:sz w:val="20"/>
+          <w:szCs w:val="20"/>
+          <w:lang w:eastAsia="pt-BR"/>
+        </w:rPr>
+        <w:t>,</w:t>
+      </w:r>
+      <w:r>
+        <w:rPr>
+          <w:rFonts w:ascii="Courier New" w:eastAsia="Times New Roman" w:hAnsi="Courier New" w:cs="Courier New"/>
+          <w:color w:val="267DFF"/>
+          <w:sz w:val="20"/>
+          <w:szCs w:val="20"/>
+          <w:lang w:eastAsia="pt-BR"/>
+        </w:rPr>
+        <w:t>1</w:t>
+      </w:r>
+      <w:r>
+        <w:rPr>
+          <w:rFonts w:ascii="Courier New" w:eastAsia="Times New Roman" w:hAnsi="Courier New" w:cs="Courier New"/>
+          <w:color w:val="AEB5BD"/>
+          <w:sz w:val="20"/>
+          <w:szCs w:val="20"/>
+          <w:lang w:eastAsia="pt-BR"/>
+        </w:rPr>
+        <w:t>)</w:t>
+      </w:r>
+      <w:r>
+        <w:rPr>
+          <w:rFonts w:ascii="Courier New" w:eastAsia="Times New Roman" w:hAnsi="Courier New" w:cs="Courier New"/>
+          <w:color w:val="597CC2"/>
+          <w:sz w:val="20"/>
+          <w:szCs w:val="20"/>
+          <w:lang w:eastAsia="pt-BR"/>
+        </w:rPr>
+        <w:t>;</w:t>
+      </w:r>
+      <w:r>
+        <w:rPr>
+          <w:rFonts w:ascii="Courier New" w:eastAsia="Times New Roman" w:hAnsi="Courier New" w:cs="Courier New"/>
+          <w:color w:val="7A7A7A"/>
+          <w:sz w:val="20"/>
+          <w:szCs w:val="20"/>
+          <w:lang w:eastAsia="pt-BR"/>
+        </w:rPr>
+        <w:t>// 1</w:t>
+      </w:r>
+      <w:r>
+        <w:rPr>
+          <w:rFonts w:ascii="Courier New" w:eastAsia="Times New Roman" w:hAnsi="Courier New" w:cs="Courier New"/>
+          <w:color w:val="7A7A7A"/>
+          <w:sz w:val="20"/>
+          <w:szCs w:val="20"/>
+          <w:lang w:eastAsia="pt-BR"/>
+        </w:rPr>
+        <w:br/>
+        <w:t xml:space="preserve">        </w:t>
+      </w:r>
+      <w:r>
+        <w:rPr>
+          <w:rFonts w:ascii="Courier New" w:eastAsia="Times New Roman" w:hAnsi="Courier New" w:cs="Courier New"/>
+          <w:color w:val="AEB5BD"/>
+          <w:sz w:val="20"/>
+          <w:szCs w:val="20"/>
+          <w:lang w:eastAsia="pt-BR"/>
+        </w:rPr>
+        <w:t>}</w:t>
+      </w:r>
+      <w:r>
+        <w:rPr>
+          <w:rFonts w:ascii="Courier New" w:eastAsia="Times New Roman" w:hAnsi="Courier New" w:cs="Courier New"/>
+          <w:color w:val="AEB5BD"/>
+          <w:sz w:val="20"/>
+          <w:szCs w:val="20"/>
+          <w:lang w:eastAsia="pt-BR"/>
+        </w:rPr>
+        <w:br/>
+        <w:t xml:space="preserve">        </w:t>
+      </w:r>
+      <w:proofErr w:type="spellStart"/>
+      <w:r>
+        <w:rPr>
+          <w:rFonts w:ascii="Courier New" w:eastAsia="Times New Roman" w:hAnsi="Courier New" w:cs="Courier New"/>
+          <w:color w:val="597CC2"/>
+          <w:sz w:val="20"/>
+          <w:szCs w:val="20"/>
+          <w:lang w:eastAsia="pt-BR"/>
+        </w:rPr>
+        <w:t>else</w:t>
+      </w:r>
+      <w:proofErr w:type="spellEnd"/>
+      <w:r>
+        <w:rPr>
+          <w:rFonts w:ascii="Courier New" w:eastAsia="Times New Roman" w:hAnsi="Courier New" w:cs="Courier New"/>
+          <w:color w:val="AEB5BD"/>
+          <w:sz w:val="20"/>
+          <w:szCs w:val="20"/>
+          <w:lang w:eastAsia="pt-BR"/>
+        </w:rPr>
+        <w:t>{</w:t>
+      </w:r>
+      <w:r>
+        <w:rPr>
+          <w:rFonts w:ascii="Courier New" w:eastAsia="Times New Roman" w:hAnsi="Courier New" w:cs="Courier New"/>
+          <w:color w:val="AEB5BD"/>
+          <w:sz w:val="20"/>
+          <w:szCs w:val="20"/>
+          <w:lang w:eastAsia="pt-BR"/>
+        </w:rPr>
+        <w:br/>
+        <w:t xml:space="preserve">            </w:t>
+      </w:r>
+      <w:proofErr w:type="spellStart"/>
+      <w:r>
+        <w:rPr>
+          <w:rFonts w:ascii="Courier New" w:eastAsia="Times New Roman" w:hAnsi="Courier New" w:cs="Courier New"/>
+          <w:color w:val="A9B7C6"/>
+          <w:sz w:val="20"/>
+          <w:szCs w:val="20"/>
+          <w:lang w:eastAsia="pt-BR"/>
+        </w:rPr>
+        <w:t>m</w:t>
+      </w:r>
+      <w:r>
+        <w:rPr>
+          <w:rFonts w:ascii="Courier New" w:eastAsia="Times New Roman" w:hAnsi="Courier New" w:cs="Courier New"/>
+          <w:color w:val="AEB5BD"/>
+          <w:sz w:val="20"/>
+          <w:szCs w:val="20"/>
+          <w:lang w:eastAsia="pt-BR"/>
+        </w:rPr>
+        <w:t>.insert</w:t>
+      </w:r>
+      <w:proofErr w:type="spellEnd"/>
+      <w:r>
+        <w:rPr>
+          <w:rFonts w:ascii="Courier New" w:eastAsia="Times New Roman" w:hAnsi="Courier New" w:cs="Courier New"/>
+          <w:color w:val="AEB5BD"/>
+          <w:sz w:val="20"/>
+          <w:szCs w:val="20"/>
+          <w:lang w:eastAsia="pt-BR"/>
+        </w:rPr>
+        <w:t>(</w:t>
+      </w:r>
+      <w:proofErr w:type="spellStart"/>
+      <w:r>
+        <w:rPr>
+          <w:rFonts w:ascii="Courier New" w:eastAsia="Times New Roman" w:hAnsi="Courier New" w:cs="Courier New"/>
+          <w:color w:val="B5B6E3"/>
+          <w:sz w:val="20"/>
+          <w:szCs w:val="20"/>
+          <w:lang w:eastAsia="pt-BR"/>
+        </w:rPr>
+        <w:t>std</w:t>
+      </w:r>
+      <w:proofErr w:type="spellEnd"/>
+      <w:r>
+        <w:rPr>
+          <w:rFonts w:ascii="Courier New" w:eastAsia="Times New Roman" w:hAnsi="Courier New" w:cs="Courier New"/>
+          <w:color w:val="AEB5BD"/>
+          <w:sz w:val="20"/>
+          <w:szCs w:val="20"/>
+          <w:lang w:eastAsia="pt-BR"/>
+        </w:rPr>
+        <w:t>::</w:t>
+      </w:r>
+      <w:proofErr w:type="spellStart"/>
+      <w:r>
+        <w:rPr>
+          <w:rFonts w:ascii="Courier New" w:eastAsia="Times New Roman" w:hAnsi="Courier New" w:cs="Courier New"/>
+          <w:color w:val="AEB5BD"/>
+          <w:sz w:val="20"/>
+          <w:szCs w:val="20"/>
+          <w:lang w:eastAsia="pt-BR"/>
+        </w:rPr>
+        <w:t>pair</w:t>
+      </w:r>
+      <w:proofErr w:type="spellEnd"/>
+      <w:r>
+        <w:rPr>
+          <w:rFonts w:ascii="Courier New" w:eastAsia="Times New Roman" w:hAnsi="Courier New" w:cs="Courier New"/>
+          <w:color w:val="AEB5BD"/>
+          <w:sz w:val="20"/>
+          <w:szCs w:val="20"/>
+          <w:lang w:eastAsia="pt-BR"/>
+        </w:rPr>
+        <w:t>&lt;</w:t>
+      </w:r>
+      <w:r>
+        <w:rPr>
+          <w:rFonts w:ascii="Courier New" w:eastAsia="Times New Roman" w:hAnsi="Courier New" w:cs="Courier New"/>
+          <w:color w:val="597CC2"/>
+          <w:sz w:val="20"/>
+          <w:szCs w:val="20"/>
+          <w:lang w:eastAsia="pt-BR"/>
+        </w:rPr>
+        <w:t>char</w:t>
+      </w:r>
+      <w:r>
+        <w:rPr>
+          <w:rFonts w:ascii="Courier New" w:eastAsia="Times New Roman" w:hAnsi="Courier New" w:cs="Courier New"/>
+          <w:color w:val="5C7AB8"/>
+          <w:sz w:val="20"/>
+          <w:szCs w:val="20"/>
+          <w:lang w:eastAsia="pt-BR"/>
+        </w:rPr>
+        <w:t xml:space="preserve">, </w:t>
+      </w:r>
+      <w:proofErr w:type="spellStart"/>
+      <w:r>
+        <w:rPr>
+          <w:rFonts w:ascii="Courier New" w:eastAsia="Times New Roman" w:hAnsi="Courier New" w:cs="Courier New"/>
+          <w:color w:val="597CC2"/>
+          <w:sz w:val="20"/>
+          <w:szCs w:val="20"/>
+          <w:lang w:eastAsia="pt-BR"/>
+        </w:rPr>
+        <w:t>int</w:t>
+      </w:r>
+      <w:proofErr w:type="spellEnd"/>
+      <w:r>
+        <w:rPr>
+          <w:rFonts w:ascii="Courier New" w:eastAsia="Times New Roman" w:hAnsi="Courier New" w:cs="Courier New"/>
+          <w:color w:val="AEB5BD"/>
+          <w:sz w:val="20"/>
+          <w:szCs w:val="20"/>
+          <w:lang w:eastAsia="pt-BR"/>
+        </w:rPr>
+        <w:t>&gt;(</w:t>
+      </w:r>
+      <w:proofErr w:type="spellStart"/>
+      <w:r>
+        <w:rPr>
+          <w:rFonts w:ascii="Courier New" w:eastAsia="Times New Roman" w:hAnsi="Courier New" w:cs="Courier New"/>
+          <w:color w:val="A9B7C6"/>
+          <w:sz w:val="20"/>
+          <w:szCs w:val="20"/>
+          <w:lang w:eastAsia="pt-BR"/>
+        </w:rPr>
+        <w:t>p_s</w:t>
+      </w:r>
+      <w:proofErr w:type="spellEnd"/>
+      <w:r>
+        <w:rPr>
+          <w:rFonts w:ascii="Courier New" w:eastAsia="Times New Roman" w:hAnsi="Courier New" w:cs="Courier New"/>
+          <w:color w:val="AEB5BD"/>
+          <w:sz w:val="20"/>
+          <w:szCs w:val="20"/>
+          <w:lang w:eastAsia="pt-BR"/>
+        </w:rPr>
+        <w:t>[</w:t>
+      </w:r>
+      <w:r>
+        <w:rPr>
+          <w:rFonts w:ascii="Courier New" w:eastAsia="Times New Roman" w:hAnsi="Courier New" w:cs="Courier New"/>
+          <w:color w:val="A9B7C6"/>
+          <w:sz w:val="20"/>
+          <w:szCs w:val="20"/>
+          <w:lang w:eastAsia="pt-BR"/>
+        </w:rPr>
+        <w:t>i</w:t>
+      </w:r>
+      <w:r>
+        <w:rPr>
+          <w:rFonts w:ascii="Courier New" w:eastAsia="Times New Roman" w:hAnsi="Courier New" w:cs="Courier New"/>
+          <w:color w:val="AEB5BD"/>
+          <w:sz w:val="20"/>
+          <w:szCs w:val="20"/>
+          <w:lang w:eastAsia="pt-BR"/>
+        </w:rPr>
+        <w:t>]</w:t>
+      </w:r>
+      <w:r>
+        <w:rPr>
+          <w:rFonts w:ascii="Courier New" w:eastAsia="Times New Roman" w:hAnsi="Courier New" w:cs="Courier New"/>
+          <w:color w:val="5C7AB8"/>
+          <w:sz w:val="20"/>
+          <w:szCs w:val="20"/>
+          <w:lang w:eastAsia="pt-BR"/>
+        </w:rPr>
+        <w:t>,</w:t>
+      </w:r>
+      <w:r>
+        <w:rPr>
+          <w:rFonts w:ascii="Courier New" w:eastAsia="Times New Roman" w:hAnsi="Courier New" w:cs="Courier New"/>
+          <w:color w:val="267DFF"/>
+          <w:sz w:val="20"/>
+          <w:szCs w:val="20"/>
+          <w:lang w:eastAsia="pt-BR"/>
+        </w:rPr>
+        <w:t>1</w:t>
+      </w:r>
+      <w:r>
+        <w:rPr>
+          <w:rFonts w:ascii="Courier New" w:eastAsia="Times New Roman" w:hAnsi="Courier New" w:cs="Courier New"/>
+          <w:color w:val="AEB5BD"/>
+          <w:sz w:val="20"/>
+          <w:szCs w:val="20"/>
+          <w:lang w:eastAsia="pt-BR"/>
+        </w:rPr>
+        <w:t>))</w:t>
+      </w:r>
+      <w:r>
+        <w:rPr>
+          <w:rFonts w:ascii="Courier New" w:eastAsia="Times New Roman" w:hAnsi="Courier New" w:cs="Courier New"/>
+          <w:color w:val="597CC2"/>
+          <w:sz w:val="20"/>
+          <w:szCs w:val="20"/>
+          <w:lang w:eastAsia="pt-BR"/>
+        </w:rPr>
+        <w:t xml:space="preserve">; </w:t>
+      </w:r>
+      <w:r>
+        <w:rPr>
+          <w:rFonts w:ascii="Courier New" w:eastAsia="Times New Roman" w:hAnsi="Courier New" w:cs="Courier New"/>
+          <w:color w:val="7A7A7A"/>
+          <w:sz w:val="20"/>
+          <w:szCs w:val="20"/>
+          <w:lang w:eastAsia="pt-BR"/>
+        </w:rPr>
+        <w:t>// 1</w:t>
+      </w:r>
+      <w:r>
+        <w:rPr>
+          <w:rFonts w:ascii="Courier New" w:eastAsia="Times New Roman" w:hAnsi="Courier New" w:cs="Courier New"/>
+          <w:color w:val="7A7A7A"/>
+          <w:sz w:val="20"/>
+          <w:szCs w:val="20"/>
+          <w:lang w:eastAsia="pt-BR"/>
+        </w:rPr>
+        <w:br/>
+        <w:t xml:space="preserve">            </w:t>
+      </w:r>
+      <w:r>
+        <w:rPr>
+          <w:rFonts w:ascii="Courier New" w:eastAsia="Times New Roman" w:hAnsi="Courier New" w:cs="Courier New"/>
+          <w:color w:val="A9B7C6"/>
+          <w:sz w:val="20"/>
+          <w:szCs w:val="20"/>
+          <w:lang w:eastAsia="pt-BR"/>
+        </w:rPr>
+        <w:t>i</w:t>
+      </w:r>
+      <w:r>
+        <w:rPr>
+          <w:rFonts w:ascii="Courier New" w:eastAsia="Times New Roman" w:hAnsi="Courier New" w:cs="Courier New"/>
+          <w:color w:val="AEB5BD"/>
+          <w:sz w:val="20"/>
+          <w:szCs w:val="20"/>
+          <w:lang w:eastAsia="pt-BR"/>
+        </w:rPr>
+        <w:t>++</w:t>
+      </w:r>
+      <w:r>
+        <w:rPr>
+          <w:rFonts w:ascii="Courier New" w:eastAsia="Times New Roman" w:hAnsi="Courier New" w:cs="Courier New"/>
+          <w:color w:val="597CC2"/>
+          <w:sz w:val="20"/>
+          <w:szCs w:val="20"/>
+          <w:lang w:eastAsia="pt-BR"/>
+        </w:rPr>
+        <w:t>;</w:t>
+      </w:r>
+      <w:r>
+        <w:rPr>
+          <w:rFonts w:ascii="Courier New" w:eastAsia="Times New Roman" w:hAnsi="Courier New" w:cs="Courier New"/>
+          <w:color w:val="597CC2"/>
+          <w:sz w:val="20"/>
+          <w:szCs w:val="20"/>
+          <w:lang w:eastAsia="pt-BR"/>
+        </w:rPr>
+        <w:br/>
+        <w:t xml:space="preserve">        </w:t>
+      </w:r>
+      <w:r>
+        <w:rPr>
+          <w:rFonts w:ascii="Courier New" w:eastAsia="Times New Roman" w:hAnsi="Courier New" w:cs="Courier New"/>
+          <w:color w:val="AEB5BD"/>
+          <w:sz w:val="20"/>
+          <w:szCs w:val="20"/>
+          <w:lang w:eastAsia="pt-BR"/>
+        </w:rPr>
+        <w:t>}</w:t>
+      </w:r>
+      <w:r>
+        <w:rPr>
+          <w:rFonts w:ascii="Courier New" w:eastAsia="Times New Roman" w:hAnsi="Courier New" w:cs="Courier New"/>
+          <w:color w:val="AEB5BD"/>
+          <w:sz w:val="20"/>
+          <w:szCs w:val="20"/>
+          <w:lang w:eastAsia="pt-BR"/>
+        </w:rPr>
+        <w:br/>
+        <w:t xml:space="preserve">    }</w:t>
+      </w:r>
+      <w:r>
+        <w:rPr>
+          <w:rFonts w:ascii="Courier New" w:eastAsia="Times New Roman" w:hAnsi="Courier New" w:cs="Courier New"/>
+          <w:color w:val="AEB5BD"/>
+          <w:sz w:val="20"/>
+          <w:szCs w:val="20"/>
+          <w:lang w:eastAsia="pt-BR"/>
+        </w:rPr>
+        <w:br/>
+        <w:t xml:space="preserve">    </w:t>
+      </w:r>
+      <w:proofErr w:type="spellStart"/>
+      <w:r>
+        <w:rPr>
+          <w:rFonts w:ascii="Courier New" w:eastAsia="Times New Roman" w:hAnsi="Courier New" w:cs="Courier New"/>
+          <w:color w:val="597CC2"/>
+          <w:sz w:val="20"/>
+          <w:szCs w:val="20"/>
+          <w:lang w:eastAsia="pt-BR"/>
+        </w:rPr>
+        <w:t>return</w:t>
+      </w:r>
+      <w:proofErr w:type="spellEnd"/>
+      <w:r>
+        <w:rPr>
+          <w:rFonts w:ascii="Courier New" w:eastAsia="Times New Roman" w:hAnsi="Courier New" w:cs="Courier New"/>
+          <w:color w:val="597CC2"/>
+          <w:sz w:val="20"/>
+          <w:szCs w:val="20"/>
+          <w:lang w:eastAsia="pt-BR"/>
+        </w:rPr>
+        <w:t xml:space="preserve"> </w:t>
+      </w:r>
+      <w:r>
+        <w:rPr>
+          <w:rFonts w:ascii="Courier New" w:eastAsia="Times New Roman" w:hAnsi="Courier New" w:cs="Courier New"/>
+          <w:color w:val="A9B7C6"/>
+          <w:sz w:val="20"/>
+          <w:szCs w:val="20"/>
+          <w:lang w:eastAsia="pt-BR"/>
+        </w:rPr>
+        <w:t>out</w:t>
+      </w:r>
+      <w:r>
+        <w:rPr>
+          <w:rFonts w:ascii="Courier New" w:eastAsia="Times New Roman" w:hAnsi="Courier New" w:cs="Courier New"/>
+          <w:color w:val="597CC2"/>
+          <w:sz w:val="20"/>
+          <w:szCs w:val="20"/>
+          <w:lang w:eastAsia="pt-BR"/>
+        </w:rPr>
+        <w:t>;</w:t>
+      </w:r>
+      <w:r>
+        <w:rPr>
+          <w:rFonts w:ascii="Courier New" w:eastAsia="Times New Roman" w:hAnsi="Courier New" w:cs="Courier New"/>
+          <w:color w:val="597CC2"/>
+          <w:sz w:val="20"/>
+          <w:szCs w:val="20"/>
+          <w:lang w:eastAsia="pt-BR"/>
+        </w:rPr>
+        <w:br/>
+      </w:r>
+      <w:r>
+        <w:rPr>
+          <w:rFonts w:ascii="Courier New" w:eastAsia="Times New Roman" w:hAnsi="Courier New" w:cs="Courier New"/>
+          <w:color w:val="AEB5BD"/>
+          <w:sz w:val="20"/>
+          <w:szCs w:val="20"/>
+          <w:lang w:eastAsia="pt-BR"/>
+        </w:rPr>
+        <w:t>}</w:t>
+      </w:r>
+      <w:r>
+        <w:rPr>
+          <w:rFonts w:ascii="Courier New" w:eastAsia="Times New Roman" w:hAnsi="Courier New" w:cs="Courier New"/>
+          <w:color w:val="AEB5BD"/>
+          <w:sz w:val="20"/>
+          <w:szCs w:val="20"/>
+          <w:lang w:eastAsia="pt-BR"/>
+        </w:rPr>
+        <w:br/>
+      </w:r>
+      <w:r>
+        <w:rPr>
+          <w:rFonts w:ascii="Courier New" w:eastAsia="Times New Roman" w:hAnsi="Courier New" w:cs="Courier New"/>
+          <w:color w:val="7A7A7A"/>
+          <w:sz w:val="20"/>
+          <w:szCs w:val="20"/>
+          <w:lang w:eastAsia="pt-BR"/>
+        </w:rPr>
+        <w:t>/*</w:t>
+      </w:r>
+      <w:r>
+        <w:rPr>
+          <w:rFonts w:ascii="Courier New" w:eastAsia="Times New Roman" w:hAnsi="Courier New" w:cs="Courier New"/>
+          <w:color w:val="7A7A7A"/>
+          <w:sz w:val="20"/>
+          <w:szCs w:val="20"/>
+          <w:lang w:eastAsia="pt-BR"/>
+        </w:rPr>
+        <w:br/>
+        <w:t xml:space="preserve"> * Para determinação da complexidade assintótica, foi considerado</w:t>
+      </w:r>
+      <w:r>
+        <w:rPr>
+          <w:rFonts w:ascii="Courier New" w:eastAsia="Times New Roman" w:hAnsi="Courier New" w:cs="Courier New"/>
+          <w:color w:val="7A7A7A"/>
+          <w:sz w:val="20"/>
+          <w:szCs w:val="20"/>
+          <w:lang w:eastAsia="pt-BR"/>
+        </w:rPr>
+        <w:br/>
+        <w:t xml:space="preserve"> * a complexidade assintótica do método </w:t>
+      </w:r>
+      <w:proofErr w:type="spellStart"/>
+      <w:r>
+        <w:rPr>
+          <w:rFonts w:ascii="Courier New" w:eastAsia="Times New Roman" w:hAnsi="Courier New" w:cs="Courier New"/>
+          <w:color w:val="7A7A7A"/>
+          <w:sz w:val="20"/>
+          <w:szCs w:val="20"/>
+          <w:lang w:eastAsia="pt-BR"/>
+        </w:rPr>
+        <w:t>find</w:t>
+      </w:r>
+      <w:proofErr w:type="spellEnd"/>
+      <w:r>
+        <w:rPr>
+          <w:rFonts w:ascii="Courier New" w:eastAsia="Times New Roman" w:hAnsi="Courier New" w:cs="Courier New"/>
+          <w:color w:val="7A7A7A"/>
+          <w:sz w:val="20"/>
+          <w:szCs w:val="20"/>
+          <w:lang w:eastAsia="pt-BR"/>
+        </w:rPr>
+        <w:t xml:space="preserve"> da classe </w:t>
+      </w:r>
+      <w:proofErr w:type="spellStart"/>
+      <w:r>
+        <w:rPr>
+          <w:rFonts w:ascii="Courier New" w:eastAsia="Times New Roman" w:hAnsi="Courier New" w:cs="Courier New"/>
+          <w:color w:val="7A7A7A"/>
+          <w:sz w:val="20"/>
+          <w:szCs w:val="20"/>
+          <w:lang w:eastAsia="pt-BR"/>
+        </w:rPr>
+        <w:t>std</w:t>
+      </w:r>
+      <w:proofErr w:type="spellEnd"/>
+      <w:r>
+        <w:rPr>
+          <w:rFonts w:ascii="Courier New" w:eastAsia="Times New Roman" w:hAnsi="Courier New" w:cs="Courier New"/>
+          <w:color w:val="7A7A7A"/>
+          <w:sz w:val="20"/>
+          <w:szCs w:val="20"/>
+          <w:lang w:eastAsia="pt-BR"/>
+        </w:rPr>
+        <w:t>::</w:t>
+      </w:r>
+      <w:proofErr w:type="spellStart"/>
+      <w:r>
+        <w:rPr>
+          <w:rFonts w:ascii="Courier New" w:eastAsia="Times New Roman" w:hAnsi="Courier New" w:cs="Courier New"/>
+          <w:color w:val="7A7A7A"/>
+          <w:sz w:val="20"/>
+          <w:szCs w:val="20"/>
+          <w:lang w:eastAsia="pt-BR"/>
+        </w:rPr>
+        <w:t>map</w:t>
+      </w:r>
+      <w:proofErr w:type="spellEnd"/>
+      <w:r>
+        <w:rPr>
+          <w:rFonts w:ascii="Courier New" w:eastAsia="Times New Roman" w:hAnsi="Courier New" w:cs="Courier New"/>
+          <w:color w:val="7A7A7A"/>
+          <w:sz w:val="20"/>
+          <w:szCs w:val="20"/>
+          <w:lang w:eastAsia="pt-BR"/>
+        </w:rPr>
+        <w:t>,</w:t>
+      </w:r>
+      <w:r>
+        <w:rPr>
+          <w:rFonts w:ascii="Courier New" w:eastAsia="Times New Roman" w:hAnsi="Courier New" w:cs="Courier New"/>
+          <w:color w:val="7A7A7A"/>
+          <w:sz w:val="20"/>
+          <w:szCs w:val="20"/>
+          <w:lang w:eastAsia="pt-BR"/>
+        </w:rPr>
+        <w:br/>
+        <w:t xml:space="preserve"> * uma vez que esse recurso foi utilizado.</w:t>
+      </w:r>
+      <w:r>
+        <w:rPr>
+          <w:rFonts w:ascii="Courier New" w:eastAsia="Times New Roman" w:hAnsi="Courier New" w:cs="Courier New"/>
+          <w:color w:val="7A7A7A"/>
+          <w:sz w:val="20"/>
+          <w:szCs w:val="20"/>
+          <w:lang w:eastAsia="pt-BR"/>
+        </w:rPr>
+        <w:br/>
+        <w:t xml:space="preserve"> * A função foi feita de tal forma que uma única varredura pela</w:t>
+      </w:r>
+      <w:r>
+        <w:rPr>
+          <w:rFonts w:ascii="Courier New" w:eastAsia="Times New Roman" w:hAnsi="Courier New" w:cs="Courier New"/>
+          <w:color w:val="7A7A7A"/>
+          <w:sz w:val="20"/>
+          <w:szCs w:val="20"/>
+          <w:lang w:eastAsia="pt-BR"/>
+        </w:rPr>
+        <w:br/>
+        <w:t xml:space="preserve"> * </w:t>
+      </w:r>
+      <w:proofErr w:type="spellStart"/>
+      <w:r>
+        <w:rPr>
+          <w:rFonts w:ascii="Courier New" w:eastAsia="Times New Roman" w:hAnsi="Courier New" w:cs="Courier New"/>
+          <w:color w:val="7A7A7A"/>
+          <w:sz w:val="20"/>
+          <w:szCs w:val="20"/>
+          <w:lang w:eastAsia="pt-BR"/>
+        </w:rPr>
+        <w:t>string</w:t>
+      </w:r>
+      <w:proofErr w:type="spellEnd"/>
+      <w:r>
+        <w:rPr>
+          <w:rFonts w:ascii="Courier New" w:eastAsia="Times New Roman" w:hAnsi="Courier New" w:cs="Courier New"/>
+          <w:color w:val="7A7A7A"/>
+          <w:sz w:val="20"/>
+          <w:szCs w:val="20"/>
+          <w:lang w:eastAsia="pt-BR"/>
+        </w:rPr>
+        <w:t xml:space="preserve"> fosse o suficiente para encontrar todos os caracteres duplicados.</w:t>
+      </w:r>
+      <w:r>
+        <w:rPr>
+          <w:rFonts w:ascii="Courier New" w:eastAsia="Times New Roman" w:hAnsi="Courier New" w:cs="Courier New"/>
+          <w:color w:val="7A7A7A"/>
+          <w:sz w:val="20"/>
+          <w:szCs w:val="20"/>
+          <w:lang w:eastAsia="pt-BR"/>
+        </w:rPr>
+        <w:br/>
+        <w:t xml:space="preserve"> * Para isso foi utilizado a estrutura </w:t>
+      </w:r>
+      <w:proofErr w:type="spellStart"/>
+      <w:r>
+        <w:rPr>
+          <w:rFonts w:ascii="Courier New" w:eastAsia="Times New Roman" w:hAnsi="Courier New" w:cs="Courier New"/>
+          <w:color w:val="7A7A7A"/>
+          <w:sz w:val="20"/>
+          <w:szCs w:val="20"/>
+          <w:lang w:eastAsia="pt-BR"/>
+        </w:rPr>
+        <w:t>std</w:t>
+      </w:r>
+      <w:proofErr w:type="spellEnd"/>
+      <w:r>
+        <w:rPr>
+          <w:rFonts w:ascii="Courier New" w:eastAsia="Times New Roman" w:hAnsi="Courier New" w:cs="Courier New"/>
+          <w:color w:val="7A7A7A"/>
+          <w:sz w:val="20"/>
+          <w:szCs w:val="20"/>
+          <w:lang w:eastAsia="pt-BR"/>
+        </w:rPr>
+        <w:t>::</w:t>
+      </w:r>
+      <w:proofErr w:type="spellStart"/>
+      <w:r>
+        <w:rPr>
+          <w:rFonts w:ascii="Courier New" w:eastAsia="Times New Roman" w:hAnsi="Courier New" w:cs="Courier New"/>
+          <w:color w:val="7A7A7A"/>
+          <w:sz w:val="20"/>
+          <w:szCs w:val="20"/>
+          <w:lang w:eastAsia="pt-BR"/>
+        </w:rPr>
+        <w:t>map</w:t>
+      </w:r>
+      <w:proofErr w:type="spellEnd"/>
+      <w:r>
+        <w:rPr>
+          <w:rFonts w:ascii="Courier New" w:eastAsia="Times New Roman" w:hAnsi="Courier New" w:cs="Courier New"/>
+          <w:color w:val="7A7A7A"/>
+          <w:sz w:val="20"/>
+          <w:szCs w:val="20"/>
+          <w:lang w:eastAsia="pt-BR"/>
+        </w:rPr>
+        <w:t xml:space="preserve"> para armazenar novos</w:t>
+      </w:r>
+      <w:r>
+        <w:rPr>
+          <w:rFonts w:ascii="Courier New" w:eastAsia="Times New Roman" w:hAnsi="Courier New" w:cs="Courier New"/>
+          <w:color w:val="7A7A7A"/>
+          <w:sz w:val="20"/>
+          <w:szCs w:val="20"/>
+          <w:lang w:eastAsia="pt-BR"/>
+        </w:rPr>
+        <w:br/>
+        <w:t xml:space="preserve"> * caracteres encontrados e para verificar a ocorrência de repetições.</w:t>
+      </w:r>
+      <w:r>
+        <w:rPr>
+          <w:rFonts w:ascii="Courier New" w:eastAsia="Times New Roman" w:hAnsi="Courier New" w:cs="Courier New"/>
+          <w:color w:val="7A7A7A"/>
+          <w:sz w:val="20"/>
+          <w:szCs w:val="20"/>
+          <w:lang w:eastAsia="pt-BR"/>
+        </w:rPr>
+        <w:br/>
+        <w:t xml:space="preserve"> * Caso algum caractere já tiver sido armazenado na estrutura </w:t>
+      </w:r>
+      <w:proofErr w:type="spellStart"/>
+      <w:r>
+        <w:rPr>
+          <w:rFonts w:ascii="Courier New" w:eastAsia="Times New Roman" w:hAnsi="Courier New" w:cs="Courier New"/>
+          <w:color w:val="7A7A7A"/>
+          <w:sz w:val="20"/>
+          <w:szCs w:val="20"/>
+          <w:lang w:eastAsia="pt-BR"/>
+        </w:rPr>
+        <w:t>std</w:t>
+      </w:r>
+      <w:proofErr w:type="spellEnd"/>
+      <w:r>
+        <w:rPr>
+          <w:rFonts w:ascii="Courier New" w:eastAsia="Times New Roman" w:hAnsi="Courier New" w:cs="Courier New"/>
+          <w:color w:val="7A7A7A"/>
+          <w:sz w:val="20"/>
+          <w:szCs w:val="20"/>
+          <w:lang w:eastAsia="pt-BR"/>
+        </w:rPr>
+        <w:t>::</w:t>
+      </w:r>
+      <w:proofErr w:type="spellStart"/>
+      <w:r>
+        <w:rPr>
+          <w:rFonts w:ascii="Courier New" w:eastAsia="Times New Roman" w:hAnsi="Courier New" w:cs="Courier New"/>
+          <w:color w:val="7A7A7A"/>
+          <w:sz w:val="20"/>
+          <w:szCs w:val="20"/>
+          <w:lang w:eastAsia="pt-BR"/>
+        </w:rPr>
+        <w:t>map</w:t>
+      </w:r>
+      <w:proofErr w:type="spellEnd"/>
+      <w:r>
+        <w:rPr>
+          <w:rFonts w:ascii="Courier New" w:eastAsia="Times New Roman" w:hAnsi="Courier New" w:cs="Courier New"/>
+          <w:color w:val="7A7A7A"/>
+          <w:sz w:val="20"/>
+          <w:szCs w:val="20"/>
+          <w:lang w:eastAsia="pt-BR"/>
+        </w:rPr>
+        <w:t xml:space="preserve">, </w:t>
+      </w:r>
+      <w:r>
+        <w:rPr>
+          <w:rFonts w:ascii="Courier New" w:eastAsia="Times New Roman" w:hAnsi="Courier New" w:cs="Courier New"/>
+          <w:color w:val="7A7A7A"/>
+          <w:sz w:val="20"/>
+          <w:szCs w:val="20"/>
+          <w:lang w:eastAsia="pt-BR"/>
+        </w:rPr>
+        <w:br/>
+        <w:t xml:space="preserve"> * onde isso é verificado pela função </w:t>
+      </w:r>
+      <w:proofErr w:type="spellStart"/>
+      <w:r>
+        <w:rPr>
+          <w:rFonts w:ascii="Courier New" w:eastAsia="Times New Roman" w:hAnsi="Courier New" w:cs="Courier New"/>
+          <w:color w:val="7A7A7A"/>
+          <w:sz w:val="20"/>
+          <w:szCs w:val="20"/>
+          <w:lang w:eastAsia="pt-BR"/>
+        </w:rPr>
+        <w:t>find</w:t>
+      </w:r>
+      <w:proofErr w:type="spellEnd"/>
+      <w:r>
+        <w:rPr>
+          <w:rFonts w:ascii="Courier New" w:eastAsia="Times New Roman" w:hAnsi="Courier New" w:cs="Courier New"/>
+          <w:color w:val="7A7A7A"/>
+          <w:sz w:val="20"/>
+          <w:szCs w:val="20"/>
+          <w:lang w:eastAsia="pt-BR"/>
+        </w:rPr>
+        <w:t xml:space="preserve"> da classe </w:t>
+      </w:r>
+      <w:proofErr w:type="spellStart"/>
+      <w:r>
+        <w:rPr>
+          <w:rFonts w:ascii="Courier New" w:eastAsia="Times New Roman" w:hAnsi="Courier New" w:cs="Courier New"/>
+          <w:color w:val="7A7A7A"/>
+          <w:sz w:val="20"/>
+          <w:szCs w:val="20"/>
+          <w:lang w:eastAsia="pt-BR"/>
+        </w:rPr>
+        <w:t>std</w:t>
+      </w:r>
+      <w:proofErr w:type="spellEnd"/>
+      <w:r>
+        <w:rPr>
+          <w:rFonts w:ascii="Courier New" w:eastAsia="Times New Roman" w:hAnsi="Courier New" w:cs="Courier New"/>
+          <w:color w:val="7A7A7A"/>
+          <w:sz w:val="20"/>
+          <w:szCs w:val="20"/>
+          <w:lang w:eastAsia="pt-BR"/>
+        </w:rPr>
+        <w:t>::</w:t>
+      </w:r>
+      <w:proofErr w:type="spellStart"/>
+      <w:r>
+        <w:rPr>
+          <w:rFonts w:ascii="Courier New" w:eastAsia="Times New Roman" w:hAnsi="Courier New" w:cs="Courier New"/>
+          <w:color w:val="7A7A7A"/>
+          <w:sz w:val="20"/>
+          <w:szCs w:val="20"/>
+          <w:lang w:eastAsia="pt-BR"/>
+        </w:rPr>
+        <w:t>map</w:t>
+      </w:r>
+      <w:proofErr w:type="spellEnd"/>
+      <w:r>
+        <w:rPr>
+          <w:rFonts w:ascii="Courier New" w:eastAsia="Times New Roman" w:hAnsi="Courier New" w:cs="Courier New"/>
+          <w:color w:val="7A7A7A"/>
+          <w:sz w:val="20"/>
+          <w:szCs w:val="20"/>
+          <w:lang w:eastAsia="pt-BR"/>
+        </w:rPr>
+        <w:t>, esse é</w:t>
+      </w:r>
+      <w:r>
+        <w:rPr>
+          <w:rFonts w:ascii="Courier New" w:eastAsia="Times New Roman" w:hAnsi="Courier New" w:cs="Courier New"/>
+          <w:color w:val="7A7A7A"/>
+          <w:sz w:val="20"/>
+          <w:szCs w:val="20"/>
+          <w:lang w:eastAsia="pt-BR"/>
+        </w:rPr>
+        <w:br/>
+        <w:t xml:space="preserve"> * removido da </w:t>
+      </w:r>
+      <w:proofErr w:type="spellStart"/>
+      <w:r>
+        <w:rPr>
+          <w:rFonts w:ascii="Courier New" w:eastAsia="Times New Roman" w:hAnsi="Courier New" w:cs="Courier New"/>
+          <w:color w:val="7A7A7A"/>
+          <w:sz w:val="20"/>
+          <w:szCs w:val="20"/>
+          <w:lang w:eastAsia="pt-BR"/>
+        </w:rPr>
+        <w:t>string</w:t>
+      </w:r>
+      <w:proofErr w:type="spellEnd"/>
+      <w:r>
+        <w:rPr>
+          <w:rFonts w:ascii="Courier New" w:eastAsia="Times New Roman" w:hAnsi="Courier New" w:cs="Courier New"/>
+          <w:color w:val="7A7A7A"/>
+          <w:sz w:val="20"/>
+          <w:szCs w:val="20"/>
+          <w:lang w:eastAsia="pt-BR"/>
+        </w:rPr>
+        <w:t xml:space="preserve"> analisada.</w:t>
+      </w:r>
+      <w:r>
+        <w:rPr>
+          <w:rFonts w:ascii="Courier New" w:eastAsia="Times New Roman" w:hAnsi="Courier New" w:cs="Courier New"/>
+          <w:color w:val="7A7A7A"/>
+          <w:sz w:val="20"/>
+          <w:szCs w:val="20"/>
+          <w:lang w:eastAsia="pt-BR"/>
+        </w:rPr>
+        <w:br/>
+        <w:t xml:space="preserve"> * Ao chegar no último caractere da </w:t>
+      </w:r>
+      <w:proofErr w:type="spellStart"/>
+      <w:r>
+        <w:rPr>
+          <w:rFonts w:ascii="Courier New" w:eastAsia="Times New Roman" w:hAnsi="Courier New" w:cs="Courier New"/>
+          <w:color w:val="7A7A7A"/>
+          <w:sz w:val="20"/>
+          <w:szCs w:val="20"/>
+          <w:lang w:eastAsia="pt-BR"/>
+        </w:rPr>
+        <w:t>string</w:t>
+      </w:r>
+      <w:proofErr w:type="spellEnd"/>
+      <w:r>
+        <w:rPr>
+          <w:rFonts w:ascii="Courier New" w:eastAsia="Times New Roman" w:hAnsi="Courier New" w:cs="Courier New"/>
+          <w:color w:val="7A7A7A"/>
+          <w:sz w:val="20"/>
+          <w:szCs w:val="20"/>
+          <w:lang w:eastAsia="pt-BR"/>
+        </w:rPr>
+        <w:t xml:space="preserve">, ter-se-á obtido uma </w:t>
+      </w:r>
+      <w:proofErr w:type="spellStart"/>
+      <w:r>
+        <w:rPr>
+          <w:rFonts w:ascii="Courier New" w:eastAsia="Times New Roman" w:hAnsi="Courier New" w:cs="Courier New"/>
+          <w:color w:val="7A7A7A"/>
+          <w:sz w:val="20"/>
+          <w:szCs w:val="20"/>
+          <w:lang w:eastAsia="pt-BR"/>
+        </w:rPr>
+        <w:t>string</w:t>
+      </w:r>
+      <w:proofErr w:type="spellEnd"/>
+      <w:r>
+        <w:rPr>
+          <w:rFonts w:ascii="Courier New" w:eastAsia="Times New Roman" w:hAnsi="Courier New" w:cs="Courier New"/>
+          <w:color w:val="7A7A7A"/>
+          <w:sz w:val="20"/>
+          <w:szCs w:val="20"/>
+          <w:lang w:eastAsia="pt-BR"/>
+        </w:rPr>
+        <w:br/>
+        <w:t xml:space="preserve"> * sem caracteres repetidos.</w:t>
+      </w:r>
+      <w:r>
+        <w:rPr>
+          <w:rFonts w:ascii="Courier New" w:eastAsia="Times New Roman" w:hAnsi="Courier New" w:cs="Courier New"/>
+          <w:color w:val="7A7A7A"/>
+          <w:sz w:val="20"/>
+          <w:szCs w:val="20"/>
+          <w:lang w:eastAsia="pt-BR"/>
+        </w:rPr>
+        <w:br/>
+        <w:t xml:space="preserve"> * Assim temos:</w:t>
+      </w:r>
+      <w:r>
+        <w:rPr>
+          <w:rFonts w:ascii="Courier New" w:eastAsia="Times New Roman" w:hAnsi="Courier New" w:cs="Courier New"/>
+          <w:color w:val="7A7A7A"/>
+          <w:sz w:val="20"/>
+          <w:szCs w:val="20"/>
+          <w:lang w:eastAsia="pt-BR"/>
+        </w:rPr>
+        <w:br/>
+        <w:t xml:space="preserve"> * N -&gt; número de caracteres totais da </w:t>
+      </w:r>
+      <w:proofErr w:type="spellStart"/>
+      <w:r>
+        <w:rPr>
+          <w:rFonts w:ascii="Courier New" w:eastAsia="Times New Roman" w:hAnsi="Courier New" w:cs="Courier New"/>
+          <w:color w:val="7A7A7A"/>
+          <w:sz w:val="20"/>
+          <w:szCs w:val="20"/>
+          <w:lang w:eastAsia="pt-BR"/>
+        </w:rPr>
+        <w:t>string</w:t>
+      </w:r>
+      <w:proofErr w:type="spellEnd"/>
+      <w:r>
+        <w:rPr>
+          <w:rFonts w:ascii="Courier New" w:eastAsia="Times New Roman" w:hAnsi="Courier New" w:cs="Courier New"/>
+          <w:color w:val="7A7A7A"/>
+          <w:sz w:val="20"/>
+          <w:szCs w:val="20"/>
+          <w:lang w:eastAsia="pt-BR"/>
+        </w:rPr>
+        <w:br/>
+        <w:t xml:space="preserve"> * K -&gt; número de caracteres não repetidos da </w:t>
+      </w:r>
+      <w:proofErr w:type="spellStart"/>
+      <w:r>
+        <w:rPr>
+          <w:rFonts w:ascii="Courier New" w:eastAsia="Times New Roman" w:hAnsi="Courier New" w:cs="Courier New"/>
+          <w:color w:val="7A7A7A"/>
+          <w:sz w:val="20"/>
+          <w:szCs w:val="20"/>
+          <w:lang w:eastAsia="pt-BR"/>
+        </w:rPr>
+        <w:t>string</w:t>
+      </w:r>
+      <w:proofErr w:type="spellEnd"/>
+      <w:r>
+        <w:rPr>
+          <w:rFonts w:ascii="Courier New" w:eastAsia="Times New Roman" w:hAnsi="Courier New" w:cs="Courier New"/>
+          <w:color w:val="7A7A7A"/>
+          <w:sz w:val="20"/>
+          <w:szCs w:val="20"/>
+          <w:lang w:eastAsia="pt-BR"/>
+        </w:rPr>
+        <w:br/>
+        <w:t xml:space="preserve"> * W -&gt; número de execuções por iteração</w:t>
+      </w:r>
+      <w:r>
+        <w:rPr>
+          <w:rFonts w:ascii="Courier New" w:eastAsia="Times New Roman" w:hAnsi="Courier New" w:cs="Courier New"/>
+          <w:color w:val="7A7A7A"/>
+          <w:sz w:val="20"/>
+          <w:szCs w:val="20"/>
+          <w:lang w:eastAsia="pt-BR"/>
+        </w:rPr>
+        <w:br/>
+        <w:t xml:space="preserve"> * onde K&lt;=W</w:t>
+      </w:r>
+      <w:r>
+        <w:rPr>
+          <w:rFonts w:ascii="Courier New" w:eastAsia="Times New Roman" w:hAnsi="Courier New" w:cs="Courier New"/>
+          <w:color w:val="7A7A7A"/>
+          <w:sz w:val="20"/>
+          <w:szCs w:val="20"/>
+          <w:lang w:eastAsia="pt-BR"/>
+        </w:rPr>
+        <w:br/>
+        <w:t xml:space="preserve"> * Portanto a complexidade assintótica pode ser estimada da seguinte forma:</w:t>
+      </w:r>
+      <w:r>
+        <w:rPr>
+          <w:rFonts w:ascii="Courier New" w:eastAsia="Times New Roman" w:hAnsi="Courier New" w:cs="Courier New"/>
+          <w:color w:val="7A7A7A"/>
+          <w:sz w:val="20"/>
+          <w:szCs w:val="20"/>
+          <w:lang w:eastAsia="pt-BR"/>
+        </w:rPr>
+        <w:br/>
+        <w:t xml:space="preserve"> * </w:t>
+      </w:r>
+      <w:r>
+        <w:rPr>
+          <w:rFonts w:ascii="Courier New" w:eastAsia="Times New Roman" w:hAnsi="Courier New" w:cs="Courier New"/>
+          <w:color w:val="7A7A7A"/>
+          <w:sz w:val="20"/>
+          <w:szCs w:val="20"/>
+          <w:lang w:eastAsia="pt-BR"/>
+        </w:rPr>
+        <w:br/>
+        <w:t xml:space="preserve"> * W</w:t>
+      </w:r>
+      <w:r>
+        <w:rPr>
+          <w:rFonts w:ascii="Courier New" w:eastAsia="Times New Roman" w:hAnsi="Courier New" w:cs="Courier New"/>
+          <w:color w:val="7A7A7A"/>
+          <w:sz w:val="20"/>
+          <w:szCs w:val="20"/>
+          <w:lang w:eastAsia="pt-BR"/>
+        </w:rPr>
+        <w:br/>
+        <w:t xml:space="preserve"> *           +</w:t>
+      </w:r>
+      <w:r>
+        <w:rPr>
+          <w:rFonts w:ascii="Courier New" w:eastAsia="Times New Roman" w:hAnsi="Courier New" w:cs="Courier New"/>
+          <w:color w:val="7A7A7A"/>
+          <w:sz w:val="20"/>
+          <w:szCs w:val="20"/>
+          <w:lang w:eastAsia="pt-BR"/>
+        </w:rPr>
+        <w:br/>
+        <w:t xml:space="preserve"> * W + log(1) // existe um caractere na estrutura que se busca se o caractere analisado já foi ou não encontrado</w:t>
+      </w:r>
+      <w:r>
+        <w:rPr>
+          <w:rFonts w:ascii="Courier New" w:eastAsia="Times New Roman" w:hAnsi="Courier New" w:cs="Courier New"/>
+          <w:color w:val="7A7A7A"/>
+          <w:sz w:val="20"/>
+          <w:szCs w:val="20"/>
+          <w:lang w:eastAsia="pt-BR"/>
+        </w:rPr>
+        <w:br/>
+        <w:t xml:space="preserve"> *           +</w:t>
+      </w:r>
+      <w:r>
+        <w:rPr>
+          <w:rFonts w:ascii="Courier New" w:eastAsia="Times New Roman" w:hAnsi="Courier New" w:cs="Courier New"/>
+          <w:color w:val="7A7A7A"/>
+          <w:sz w:val="20"/>
+          <w:szCs w:val="20"/>
+          <w:lang w:eastAsia="pt-BR"/>
+        </w:rPr>
+        <w:br/>
+        <w:t xml:space="preserve"> * W + log(2) // existem dois caracteres na estrutura que se busca se o caractere analisado já foi ou não encontrado</w:t>
+      </w:r>
+      <w:r>
+        <w:rPr>
+          <w:rFonts w:ascii="Courier New" w:eastAsia="Times New Roman" w:hAnsi="Courier New" w:cs="Courier New"/>
+          <w:color w:val="7A7A7A"/>
+          <w:sz w:val="20"/>
+          <w:szCs w:val="20"/>
+          <w:lang w:eastAsia="pt-BR"/>
+        </w:rPr>
+        <w:br/>
+        <w:t xml:space="preserve"> *            +</w:t>
+      </w:r>
+      <w:r>
+        <w:rPr>
+          <w:rFonts w:ascii="Courier New" w:eastAsia="Times New Roman" w:hAnsi="Courier New" w:cs="Courier New"/>
+          <w:color w:val="7A7A7A"/>
+          <w:sz w:val="20"/>
+          <w:szCs w:val="20"/>
+          <w:lang w:eastAsia="pt-BR"/>
+        </w:rPr>
+        <w:br/>
+        <w:t xml:space="preserve"> * .</w:t>
+      </w:r>
+      <w:r>
+        <w:rPr>
+          <w:rFonts w:ascii="Courier New" w:eastAsia="Times New Roman" w:hAnsi="Courier New" w:cs="Courier New"/>
+          <w:color w:val="7A7A7A"/>
+          <w:sz w:val="20"/>
+          <w:szCs w:val="20"/>
+          <w:lang w:eastAsia="pt-BR"/>
+        </w:rPr>
+        <w:br/>
+        <w:t xml:space="preserve"> * .</w:t>
+      </w:r>
+      <w:r>
+        <w:rPr>
+          <w:rFonts w:ascii="Courier New" w:eastAsia="Times New Roman" w:hAnsi="Courier New" w:cs="Courier New"/>
+          <w:color w:val="7A7A7A"/>
+          <w:sz w:val="20"/>
+          <w:szCs w:val="20"/>
+          <w:lang w:eastAsia="pt-BR"/>
+        </w:rPr>
+        <w:br/>
+        <w:t xml:space="preserve"> * .</w:t>
+      </w:r>
+      <w:r>
+        <w:rPr>
+          <w:rFonts w:ascii="Courier New" w:eastAsia="Times New Roman" w:hAnsi="Courier New" w:cs="Courier New"/>
+          <w:color w:val="7A7A7A"/>
+          <w:sz w:val="20"/>
+          <w:szCs w:val="20"/>
+          <w:lang w:eastAsia="pt-BR"/>
+        </w:rPr>
+        <w:br/>
+        <w:t xml:space="preserve"> *            +</w:t>
+      </w:r>
+      <w:r>
+        <w:rPr>
+          <w:rFonts w:ascii="Courier New" w:eastAsia="Times New Roman" w:hAnsi="Courier New" w:cs="Courier New"/>
+          <w:color w:val="7A7A7A"/>
+          <w:sz w:val="20"/>
+          <w:szCs w:val="20"/>
+          <w:lang w:eastAsia="pt-BR"/>
+        </w:rPr>
+        <w:br/>
+      </w:r>
+      <w:r>
+        <w:rPr>
+          <w:rFonts w:ascii="Courier New" w:eastAsia="Times New Roman" w:hAnsi="Courier New" w:cs="Courier New"/>
+          <w:color w:val="7A7A7A"/>
+          <w:sz w:val="20"/>
+          <w:szCs w:val="20"/>
+          <w:lang w:eastAsia="pt-BR"/>
+        </w:rPr>
+        <w:lastRenderedPageBreak/>
+        <w:t xml:space="preserve"> * W + log(K) // existem K caracteres na estrutura que se busca se o caractere analisado já foi ou não encontrado</w:t>
+      </w:r>
+      <w:r>
+        <w:rPr>
+          <w:rFonts w:ascii="Courier New" w:eastAsia="Times New Roman" w:hAnsi="Courier New" w:cs="Courier New"/>
+          <w:color w:val="7A7A7A"/>
+          <w:sz w:val="20"/>
+          <w:szCs w:val="20"/>
+          <w:lang w:eastAsia="pt-BR"/>
+        </w:rPr>
+        <w:br/>
+        <w:t xml:space="preserve"> *            +</w:t>
+      </w:r>
+      <w:r>
+        <w:rPr>
+          <w:rFonts w:ascii="Courier New" w:eastAsia="Times New Roman" w:hAnsi="Courier New" w:cs="Courier New"/>
+          <w:color w:val="7A7A7A"/>
+          <w:sz w:val="20"/>
+          <w:szCs w:val="20"/>
+          <w:lang w:eastAsia="pt-BR"/>
+        </w:rPr>
+        <w:br/>
+        <w:t xml:space="preserve"> * W + log(K)</w:t>
+      </w:r>
+      <w:r>
+        <w:rPr>
+          <w:rFonts w:ascii="Courier New" w:eastAsia="Times New Roman" w:hAnsi="Courier New" w:cs="Courier New"/>
+          <w:color w:val="7A7A7A"/>
+          <w:sz w:val="20"/>
+          <w:szCs w:val="20"/>
+          <w:lang w:eastAsia="pt-BR"/>
+        </w:rPr>
+        <w:br/>
+        <w:t xml:space="preserve"> * .</w:t>
+      </w:r>
+      <w:r>
+        <w:rPr>
+          <w:rFonts w:ascii="Courier New" w:eastAsia="Times New Roman" w:hAnsi="Courier New" w:cs="Courier New"/>
+          <w:color w:val="7A7A7A"/>
+          <w:sz w:val="20"/>
+          <w:szCs w:val="20"/>
+          <w:lang w:eastAsia="pt-BR"/>
+        </w:rPr>
+        <w:br/>
+        <w:t xml:space="preserve"> * .</w:t>
+      </w:r>
+      <w:r>
+        <w:rPr>
+          <w:rFonts w:ascii="Courier New" w:eastAsia="Times New Roman" w:hAnsi="Courier New" w:cs="Courier New"/>
+          <w:color w:val="7A7A7A"/>
+          <w:sz w:val="20"/>
+          <w:szCs w:val="20"/>
+          <w:lang w:eastAsia="pt-BR"/>
+        </w:rPr>
+        <w:br/>
+        <w:t xml:space="preserve"> * .</w:t>
+      </w:r>
+      <w:r>
+        <w:rPr>
+          <w:rFonts w:ascii="Courier New" w:eastAsia="Times New Roman" w:hAnsi="Courier New" w:cs="Courier New"/>
+          <w:color w:val="7A7A7A"/>
+          <w:sz w:val="20"/>
+          <w:szCs w:val="20"/>
+          <w:lang w:eastAsia="pt-BR"/>
+        </w:rPr>
+        <w:br/>
+        <w:t xml:space="preserve"> *            +</w:t>
+      </w:r>
+      <w:r>
+        <w:rPr>
+          <w:rFonts w:ascii="Courier New" w:eastAsia="Times New Roman" w:hAnsi="Courier New" w:cs="Courier New"/>
+          <w:color w:val="7A7A7A"/>
+          <w:sz w:val="20"/>
+          <w:szCs w:val="20"/>
+          <w:lang w:eastAsia="pt-BR"/>
+        </w:rPr>
+        <w:br/>
+        <w:t xml:space="preserve"> * W + log(K)</w:t>
+      </w:r>
+      <w:r>
+        <w:rPr>
+          <w:rFonts w:ascii="Courier New" w:eastAsia="Times New Roman" w:hAnsi="Courier New" w:cs="Courier New"/>
+          <w:color w:val="7A7A7A"/>
+          <w:sz w:val="20"/>
+          <w:szCs w:val="20"/>
+          <w:lang w:eastAsia="pt-BR"/>
+        </w:rPr>
+        <w:br/>
+        <w:t xml:space="preserve"> * </w:t>
+      </w:r>
+      <w:r>
+        <w:rPr>
+          <w:rFonts w:ascii="Courier New" w:eastAsia="Times New Roman" w:hAnsi="Courier New" w:cs="Courier New"/>
+          <w:color w:val="7A7A7A"/>
+          <w:sz w:val="20"/>
+          <w:szCs w:val="20"/>
+          <w:lang w:eastAsia="pt-BR"/>
+        </w:rPr>
+        <w:br/>
+        <w:t xml:space="preserve"> * Assim podemos dizer que a complexidade assintótica </w:t>
+      </w:r>
+      <w:proofErr w:type="spellStart"/>
+      <w:r>
+        <w:rPr>
+          <w:rFonts w:ascii="Courier New" w:eastAsia="Times New Roman" w:hAnsi="Courier New" w:cs="Courier New"/>
+          <w:color w:val="7A7A7A"/>
+          <w:sz w:val="20"/>
+          <w:szCs w:val="20"/>
+          <w:lang w:eastAsia="pt-BR"/>
+        </w:rPr>
+        <w:t>sera</w:t>
+      </w:r>
+      <w:proofErr w:type="spellEnd"/>
+      <w:r>
+        <w:rPr>
+          <w:rFonts w:ascii="Courier New" w:eastAsia="Times New Roman" w:hAnsi="Courier New" w:cs="Courier New"/>
+          <w:color w:val="7A7A7A"/>
+          <w:sz w:val="20"/>
+          <w:szCs w:val="20"/>
+          <w:lang w:eastAsia="pt-BR"/>
+        </w:rPr>
+        <w:t xml:space="preserve"> de O(N*log(N)).</w:t>
+      </w:r>
+      <w:r>
+        <w:rPr>
+          <w:rFonts w:ascii="Courier New" w:eastAsia="Times New Roman" w:hAnsi="Courier New" w:cs="Courier New"/>
+          <w:color w:val="7A7A7A"/>
+          <w:sz w:val="20"/>
+          <w:szCs w:val="20"/>
+          <w:lang w:eastAsia="pt-BR"/>
+        </w:rPr>
+        <w:br/>
+        <w:t xml:space="preserve"> * */</w:t>
       </w:r>
     </w:p>
     <w:p/>
@@ -1923,6 +4884,56 @@
       <w:contextualSpacing/>
     </w:pPr>
   </w:style>
+  <w:style w:type="paragraph" w:styleId="Pr-formataoHTML">
+    <w:name w:val="HTML Preformatted"/>
+    <w:basedOn w:val="Normal"/>
+    <w:link w:val="Pr-formataoHTMLChar"/>
+    <w:uiPriority w:val="99"/>
+    <w:semiHidden/>
+    <w:unhideWhenUsed/>
+    <w:rsid w:val="00D0038A"/>
+    <w:pPr>
+      <w:tabs>
+        <w:tab w:val="left" w:pos="916"/>
+        <w:tab w:val="left" w:pos="1832"/>
+        <w:tab w:val="left" w:pos="2748"/>
+        <w:tab w:val="left" w:pos="3664"/>
+        <w:tab w:val="left" w:pos="4580"/>
+        <w:tab w:val="left" w:pos="5496"/>
+        <w:tab w:val="left" w:pos="6412"/>
+        <w:tab w:val="left" w:pos="7328"/>
+        <w:tab w:val="left" w:pos="8244"/>
+        <w:tab w:val="left" w:pos="9160"/>
+        <w:tab w:val="left" w:pos="10076"/>
+        <w:tab w:val="left" w:pos="10992"/>
+        <w:tab w:val="left" w:pos="11908"/>
+        <w:tab w:val="left" w:pos="12824"/>
+        <w:tab w:val="left" w:pos="13740"/>
+        <w:tab w:val="left" w:pos="14656"/>
+      </w:tabs>
+      <w:spacing w:after="0" w:line="240" w:lineRule="auto"/>
+    </w:pPr>
+    <w:rPr>
+      <w:rFonts w:ascii="Courier New" w:eastAsia="Times New Roman" w:hAnsi="Courier New" w:cs="Courier New"/>
+      <w:sz w:val="20"/>
+      <w:szCs w:val="20"/>
+      <w:lang w:eastAsia="pt-BR"/>
+    </w:rPr>
+  </w:style>
+  <w:style w:type="character" w:customStyle="1" w:styleId="Pr-formataoHTMLChar">
+    <w:name w:val="Pré-formatação HTML Char"/>
+    <w:basedOn w:val="Fontepargpadro"/>
+    <w:link w:val="Pr-formataoHTML"/>
+    <w:uiPriority w:val="99"/>
+    <w:semiHidden/>
+    <w:rsid w:val="00D0038A"/>
+    <w:rPr>
+      <w:rFonts w:ascii="Courier New" w:eastAsia="Times New Roman" w:hAnsi="Courier New" w:cs="Courier New"/>
+      <w:sz w:val="20"/>
+      <w:szCs w:val="20"/>
+      <w:lang w:eastAsia="pt-BR"/>
+    </w:rPr>
+  </w:style>
 </w:styles>
 </file>
 

</xml_diff>